<commit_message>
add: Document Kelengkapan Sidang dan HKI
</commit_message>
<xml_diff>
--- a/docs/pengganti-sidang/Muhammad Faisal Amir_1301198497_TUGAS_AKHIR.docx
+++ b/docs/pengganti-sidang/Muhammad Faisal Amir_1301198497_TUGAS_AKHIR.docx
@@ -14,6 +14,64 @@
           <w:szCs w:val="32"/>
         </w:rPr>
       </w:pPr>
+      <w:sdt>
+        <w:sdtPr>
+          <w:rPr>
+            <w:b/>
+            <w:iCs/>
+            <w:sz w:val="32"/>
+            <w:szCs w:val="32"/>
+          </w:rPr>
+          <w:id w:val="-1208253277"/>
+          <w:citation/>
+        </w:sdtPr>
+        <w:sdtContent>
+          <w:r>
+            <w:rPr>
+              <w:b/>
+              <w:iCs/>
+              <w:sz w:val="32"/>
+              <w:szCs w:val="32"/>
+            </w:rPr>
+            <w:fldChar w:fldCharType="begin"/>
+          </w:r>
+          <w:r>
+            <w:rPr>
+              <w:b/>
+              <w:iCs/>
+              <w:sz w:val="32"/>
+              <w:szCs w:val="32"/>
+            </w:rPr>
+            <w:instrText xml:space="preserve"> CITATION Wis20 \l 1033 </w:instrText>
+          </w:r>
+          <w:r>
+            <w:rPr>
+              <w:b/>
+              <w:iCs/>
+              <w:sz w:val="32"/>
+              <w:szCs w:val="32"/>
+            </w:rPr>
+            <w:fldChar w:fldCharType="separate"/>
+          </w:r>
+          <w:r>
+            <w:rPr>
+              <w:noProof/>
+              <w:sz w:val="32"/>
+              <w:szCs w:val="32"/>
+            </w:rPr>
+            <w:t>[1]</w:t>
+          </w:r>
+          <w:r>
+            <w:rPr>
+              <w:b/>
+              <w:iCs/>
+              <w:sz w:val="32"/>
+              <w:szCs w:val="32"/>
+            </w:rPr>
+            <w:fldChar w:fldCharType="end"/>
+          </w:r>
+        </w:sdtContent>
+      </w:sdt>
       <w:proofErr w:type="spellStart"/>
       <w:r>
         <w:rPr>
@@ -3142,8 +3200,8 @@
         <w:rPr>
           <w:noProof/>
         </w:rPr>
-        <w:pict w14:anchorId="16FA7409">
-          <v:line id="Straight Connector 4" o:spid="_x0000_s2051" style="position:absolute;z-index:251657728;visibility:visible;mso-wrap-style:square;mso-width-percent:0;mso-height-percent:0;mso-wrap-distance-left:9pt;mso-wrap-distance-top:.mm;mso-wrap-distance-right:9pt;mso-wrap-distance-bottom:.mm;mso-position-horizontal:absolute;mso-position-horizontal-relative:text;mso-position-vertical:absolute;mso-position-vertical-relative:text;mso-width-percent:0;mso-height-percent:0;mso-width-relative:page;mso-height-relative:page" from=".95pt,9.85pt" to="453.95pt,9.85pt" o:gfxdata="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" o:allowincell="f"/>
+        <w:pict w14:anchorId="6181F4D9">
+          <v:line id="Straight Connector 4" o:spid="_x0000_s2051" style="position:absolute;z-index:251657728;visibility:visible;mso-wrap-style:square;mso-width-percent:0;mso-height-percent:0;mso-wrap-distance-left:9pt;mso-wrap-distance-top:.†mm;mso-wrap-distance-right:9pt;mso-wrap-distance-bottom:.†mm;mso-position-horizontal:absolute;mso-position-horizontal-relative:text;mso-position-vertical:absolute;mso-position-vertical-relative:text;mso-width-percent:0;mso-height-percent:0;mso-width-relative:page;mso-height-relative:page" from=".95pt,9.85pt" to="453.95pt,9.85pt" o:gfxdata="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" o:allowincell="f"/>
         </w:pict>
       </w:r>
     </w:p>
@@ -3625,6 +3683,7 @@
           <w:id w:val="-1906910299"/>
           <w:citation/>
         </w:sdtPr>
+        <w:sdtEndPr/>
         <w:sdtContent>
           <w:r>
             <w:rPr>
@@ -3658,7 +3717,7 @@
               <w:noProof/>
               <w:color w:val="000000"/>
             </w:rPr>
-            <w:t>[1]</w:t>
+            <w:t>[2]</w:t>
           </w:r>
           <w:r>
             <w:rPr>
@@ -3685,6 +3744,7 @@
           <w:id w:val="-1492258016"/>
           <w:citation/>
         </w:sdtPr>
+        <w:sdtEndPr/>
         <w:sdtContent>
           <w:r>
             <w:rPr>
@@ -3711,7 +3771,7 @@
               <w:noProof/>
               <w:color w:val="000000"/>
             </w:rPr>
-            <w:t>[1]</w:t>
+            <w:t>[2]</w:t>
           </w:r>
           <w:r>
             <w:rPr>
@@ -3731,6 +3791,7 @@
           <w:id w:val="1251083894"/>
           <w:citation/>
         </w:sdtPr>
+        <w:sdtEndPr/>
         <w:sdtContent>
           <w:r>
             <w:rPr>
@@ -3764,7 +3825,7 @@
               <w:noProof/>
               <w:color w:val="000000"/>
             </w:rPr>
-            <w:t>[2]</w:t>
+            <w:t>[3]</w:t>
           </w:r>
           <w:r>
             <w:rPr>
@@ -3807,6 +3868,7 @@
           <w:id w:val="-1480997706"/>
           <w:citation/>
         </w:sdtPr>
+        <w:sdtEndPr/>
         <w:sdtContent>
           <w:r>
             <w:rPr>
@@ -3840,7 +3902,7 @@
               <w:noProof/>
               <w:color w:val="000000"/>
             </w:rPr>
-            <w:t>[2]</w:t>
+            <w:t>[3]</w:t>
           </w:r>
           <w:r>
             <w:rPr>
@@ -3867,6 +3929,7 @@
           <w:id w:val="1649397817"/>
           <w:citation/>
         </w:sdtPr>
+        <w:sdtEndPr/>
         <w:sdtContent>
           <w:r>
             <w:rPr>
@@ -3900,7 +3963,7 @@
               <w:noProof/>
               <w:color w:val="000000"/>
             </w:rPr>
-            <w:t>[3]</w:t>
+            <w:t>[4]</w:t>
           </w:r>
           <w:r>
             <w:rPr>
@@ -4024,6 +4087,7 @@
           <w:id w:val="2049558955"/>
           <w:citation/>
         </w:sdtPr>
+        <w:sdtEndPr/>
         <w:sdtContent>
           <w:r>
             <w:rPr>
@@ -4057,7 +4121,7 @@
               <w:noProof/>
               <w:color w:val="000000"/>
             </w:rPr>
-            <w:t>[4]</w:t>
+            <w:t>[5]</w:t>
           </w:r>
           <w:r>
             <w:rPr>
@@ -4146,6 +4210,7 @@
           <w:id w:val="-663779803"/>
           <w:citation/>
         </w:sdtPr>
+        <w:sdtEndPr/>
         <w:sdtContent>
           <w:r>
             <w:rPr>
@@ -4172,7 +4237,7 @@
               <w:noProof/>
               <w:color w:val="000000"/>
             </w:rPr>
-            <w:t>[5]</w:t>
+            <w:t>[6]</w:t>
           </w:r>
           <w:r>
             <w:rPr>
@@ -4328,6 +4393,7 @@
           <w:id w:val="85890373"/>
           <w:citation/>
         </w:sdtPr>
+        <w:sdtEndPr/>
         <w:sdtContent>
           <w:r>
             <w:rPr>
@@ -4354,7 +4420,7 @@
               <w:noProof/>
               <w:color w:val="000000"/>
             </w:rPr>
-            <w:t>[6]</w:t>
+            <w:t>[7]</w:t>
           </w:r>
           <w:r>
             <w:rPr>
@@ -4413,6 +4479,7 @@
           <w:id w:val="-1880772271"/>
           <w:citation/>
         </w:sdtPr>
+        <w:sdtEndPr/>
         <w:sdtContent>
           <w:r>
             <w:rPr>
@@ -4439,7 +4506,7 @@
               <w:noProof/>
               <w:color w:val="000000"/>
             </w:rPr>
-            <w:t>[1]</w:t>
+            <w:t>[2]</w:t>
           </w:r>
           <w:r>
             <w:rPr>
@@ -4459,6 +4526,7 @@
           <w:id w:val="-1224828168"/>
           <w:citation/>
         </w:sdtPr>
+        <w:sdtEndPr/>
         <w:sdtContent>
           <w:r>
             <w:rPr>
@@ -4492,7 +4560,7 @@
               <w:noProof/>
               <w:color w:val="000000"/>
             </w:rPr>
-            <w:t>[7]</w:t>
+            <w:t>[8]</w:t>
           </w:r>
           <w:r>
             <w:rPr>
@@ -4551,6 +4619,7 @@
           <w:id w:val="-1306156211"/>
           <w:citation/>
         </w:sdtPr>
+        <w:sdtEndPr/>
         <w:sdtContent>
           <w:r>
             <w:rPr>
@@ -4577,7 +4646,7 @@
               <w:noProof/>
               <w:color w:val="000000"/>
             </w:rPr>
-            <w:t>[8]</w:t>
+            <w:t>[9]</w:t>
           </w:r>
           <w:r>
             <w:rPr>
@@ -4787,6 +4856,7 @@
           <w:id w:val="1657185963"/>
           <w:citation/>
         </w:sdtPr>
+        <w:sdtEndPr/>
         <w:sdtContent>
           <w:r>
             <w:rPr>
@@ -4813,7 +4883,7 @@
               <w:noProof/>
               <w:color w:val="000000"/>
             </w:rPr>
-            <w:t>[9]</w:t>
+            <w:t>[10]</w:t>
           </w:r>
           <w:r>
             <w:rPr>
@@ -4945,6 +5015,7 @@
           <w:id w:val="-1053238007"/>
           <w:citation/>
         </w:sdtPr>
+        <w:sdtEndPr/>
         <w:sdtContent>
           <w:r>
             <w:rPr>
@@ -4971,7 +5042,7 @@
               <w:noProof/>
               <w:color w:val="000000"/>
             </w:rPr>
-            <w:t>[7]</w:t>
+            <w:t>[8]</w:t>
           </w:r>
           <w:r>
             <w:rPr>
@@ -5095,6 +5166,7 @@
           <w:id w:val="-805390878"/>
           <w:citation/>
         </w:sdtPr>
+        <w:sdtEndPr/>
         <w:sdtContent>
           <w:r>
             <w:rPr>
@@ -5121,7 +5193,7 @@
               <w:noProof/>
               <w:color w:val="000000"/>
             </w:rPr>
-            <w:t>[7]</w:t>
+            <w:t>[8]</w:t>
           </w:r>
           <w:r>
             <w:rPr>
@@ -5139,6 +5211,16 @@
         </w:rPr>
         <w:t xml:space="preserve">. </w:t>
       </w:r>
+    </w:p>
+    <w:p>
+      <w:pPr>
+        <w:ind w:firstLine="426"/>
+        <w:jc w:val="both"/>
+        <w:rPr>
+          <w:color w:val="000000"/>
+          <w:lang w:val="id-ID"/>
+        </w:rPr>
+      </w:pPr>
       <w:proofErr w:type="spellStart"/>
       <w:r>
         <w:rPr>
@@ -5153,7 +5235,93 @@
           <w:color w:val="000000"/>
           <w:lang w:val="id-ID"/>
         </w:rPr>
-        <w:t xml:space="preserve"> dapat didefinisikan sebagai kerangka aplikasi yang terdiri dari kode yang dikembangkan untuk semua fungsi dasar suatu sistem, yang dapat disesuaikan dalam mengembangkan aplikasi </w:t>
+        <w:t xml:space="preserve"> dapat didefinisikan sebagai kerangka aplikasi yang terdiri dari kode yang dikembangkan untuk semua fungsi dasar suatu sistem, yang dapat disesuaikan dalam mengembangkan aplikasi</w:t>
+      </w:r>
+      <w:r>
+        <w:rPr>
+          <w:color w:val="000000"/>
+        </w:rPr>
+        <w:t xml:space="preserve">. </w:t>
+      </w:r>
+      <w:proofErr w:type="spellStart"/>
+      <w:r>
+        <w:rPr>
+          <w:color w:val="000000"/>
+          <w:lang w:val="id-ID"/>
+        </w:rPr>
+        <w:t>Framework</w:t>
+      </w:r>
+      <w:proofErr w:type="spellEnd"/>
+      <w:r>
+        <w:rPr>
+          <w:color w:val="000000"/>
+          <w:lang w:val="id-ID"/>
+        </w:rPr>
+        <w:t xml:space="preserve"> ini menyediakan sebuah </w:t>
+      </w:r>
+      <w:proofErr w:type="spellStart"/>
+      <w:r>
+        <w:rPr>
+          <w:color w:val="000000"/>
+          <w:lang w:val="id-ID"/>
+        </w:rPr>
+        <w:t>code</w:t>
+      </w:r>
+      <w:proofErr w:type="spellEnd"/>
+      <w:r>
+        <w:rPr>
+          <w:color w:val="000000"/>
+          <w:lang w:val="id-ID"/>
+        </w:rPr>
+        <w:t xml:space="preserve"> generator dalam bentuk </w:t>
+      </w:r>
+      <w:proofErr w:type="spellStart"/>
+      <w:r>
+        <w:rPr>
+          <w:color w:val="000000"/>
+          <w:lang w:val="id-ID"/>
+        </w:rPr>
+        <w:t>plugin</w:t>
+      </w:r>
+      <w:proofErr w:type="spellEnd"/>
+      <w:r>
+        <w:rPr>
+          <w:color w:val="000000"/>
+          <w:lang w:val="id-ID"/>
+        </w:rPr>
+        <w:t xml:space="preserve"> </w:t>
+      </w:r>
+      <w:proofErr w:type="spellStart"/>
+      <w:r>
+        <w:rPr>
+          <w:color w:val="000000"/>
+          <w:lang w:val="id-ID"/>
+        </w:rPr>
+        <w:t>template</w:t>
+      </w:r>
+      <w:proofErr w:type="spellEnd"/>
+      <w:r>
+        <w:rPr>
+          <w:color w:val="000000"/>
+          <w:lang w:val="id-ID"/>
+        </w:rPr>
+        <w:t xml:space="preserve"> yang di unggah ke </w:t>
+      </w:r>
+      <w:proofErr w:type="spellStart"/>
+      <w:r>
+        <w:rPr>
+          <w:color w:val="000000"/>
+          <w:lang w:val="id-ID"/>
+        </w:rPr>
+        <w:t>penyedian</w:t>
+      </w:r>
+      <w:proofErr w:type="spellEnd"/>
+      <w:r>
+        <w:rPr>
+          <w:color w:val="000000"/>
+          <w:lang w:val="id-ID"/>
+        </w:rPr>
+        <w:t xml:space="preserve"> layanan Jitpack.io. </w:t>
       </w:r>
       <w:sdt>
         <w:sdtPr>
@@ -5190,7 +5358,7 @@
               <w:noProof/>
               <w:color w:val="000000"/>
             </w:rPr>
-            <w:t>[10]</w:t>
+            <w:t>[11]</w:t>
           </w:r>
           <w:r>
             <w:rPr>
@@ -5206,7 +5374,7 @@
           <w:color w:val="000000"/>
           <w:lang w:val="id-ID"/>
         </w:rPr>
-        <w:t xml:space="preserve">. </w:t>
+        <w:t>.</w:t>
       </w:r>
     </w:p>
     <w:p>
@@ -5218,86 +5386,6 @@
           <w:lang w:val="id-ID"/>
         </w:rPr>
       </w:pPr>
-      <w:proofErr w:type="spellStart"/>
-      <w:r>
-        <w:rPr>
-          <w:color w:val="000000"/>
-          <w:lang w:val="id-ID"/>
-        </w:rPr>
-        <w:t>Framework</w:t>
-      </w:r>
-      <w:proofErr w:type="spellEnd"/>
-      <w:r>
-        <w:rPr>
-          <w:color w:val="000000"/>
-          <w:lang w:val="id-ID"/>
-        </w:rPr>
-        <w:t xml:space="preserve"> ini menyediakan sebuah </w:t>
-      </w:r>
-      <w:proofErr w:type="spellStart"/>
-      <w:r>
-        <w:rPr>
-          <w:color w:val="000000"/>
-          <w:lang w:val="id-ID"/>
-        </w:rPr>
-        <w:t>code</w:t>
-      </w:r>
-      <w:proofErr w:type="spellEnd"/>
-      <w:r>
-        <w:rPr>
-          <w:color w:val="000000"/>
-          <w:lang w:val="id-ID"/>
-        </w:rPr>
-        <w:t xml:space="preserve"> generator dalam bentuk </w:t>
-      </w:r>
-      <w:proofErr w:type="spellStart"/>
-      <w:r>
-        <w:rPr>
-          <w:color w:val="000000"/>
-          <w:lang w:val="id-ID"/>
-        </w:rPr>
-        <w:t>plugin</w:t>
-      </w:r>
-      <w:proofErr w:type="spellEnd"/>
-      <w:r>
-        <w:rPr>
-          <w:color w:val="000000"/>
-          <w:lang w:val="id-ID"/>
-        </w:rPr>
-        <w:t xml:space="preserve"> </w:t>
-      </w:r>
-      <w:proofErr w:type="spellStart"/>
-      <w:r>
-        <w:rPr>
-          <w:color w:val="000000"/>
-          <w:lang w:val="id-ID"/>
-        </w:rPr>
-        <w:t>template</w:t>
-      </w:r>
-      <w:proofErr w:type="spellEnd"/>
-      <w:r>
-        <w:rPr>
-          <w:color w:val="000000"/>
-          <w:lang w:val="id-ID"/>
-        </w:rPr>
-        <w:t xml:space="preserve"> yang di unggah ke </w:t>
-      </w:r>
-      <w:proofErr w:type="spellStart"/>
-      <w:r>
-        <w:rPr>
-          <w:color w:val="000000"/>
-          <w:lang w:val="id-ID"/>
-        </w:rPr>
-        <w:t>penyedian</w:t>
-      </w:r>
-      <w:proofErr w:type="spellEnd"/>
-      <w:r>
-        <w:rPr>
-          <w:color w:val="000000"/>
-          <w:lang w:val="id-ID"/>
-        </w:rPr>
-        <w:t xml:space="preserve"> layanan Jitpack.io. </w:t>
-      </w:r>
       <w:proofErr w:type="spellStart"/>
       <w:r>
         <w:rPr>
@@ -5467,6 +5555,7 @@
           <w:id w:val="873113904"/>
           <w:citation/>
         </w:sdtPr>
+        <w:sdtEndPr/>
         <w:sdtContent>
           <w:r>
             <w:rPr>
@@ -5493,7 +5582,7 @@
               <w:noProof/>
               <w:color w:val="000000"/>
             </w:rPr>
-            <w:t>[11]</w:t>
+            <w:t>[12]</w:t>
           </w:r>
           <w:r>
             <w:rPr>
@@ -5568,6 +5657,7 @@
           <w:id w:val="-107895916"/>
           <w:citation/>
         </w:sdtPr>
+        <w:sdtEndPr/>
         <w:sdtContent>
           <w:r>
             <w:rPr>
@@ -5594,7 +5684,7 @@
               <w:noProof/>
               <w:color w:val="000000"/>
             </w:rPr>
-            <w:t>[7]</w:t>
+            <w:t>[8]</w:t>
           </w:r>
           <w:r>
             <w:rPr>
@@ -5627,39 +5717,7 @@
           <w:color w:val="000000"/>
           <w:lang w:val="id-ID"/>
         </w:rPr>
-        <w:t xml:space="preserve">Penulis ingin membuat Pengembang </w:t>
-      </w:r>
-      <w:proofErr w:type="spellStart"/>
-      <w:r>
-        <w:rPr>
-          <w:color w:val="000000"/>
-          <w:lang w:val="id-ID"/>
-        </w:rPr>
-        <w:t>Framework</w:t>
-      </w:r>
-      <w:proofErr w:type="spellEnd"/>
-      <w:r>
-        <w:rPr>
-          <w:color w:val="000000"/>
-          <w:lang w:val="id-ID"/>
-        </w:rPr>
-        <w:t xml:space="preserve"> untuk Membuat Aplikasi Seputar Permasalahan Gizi berbasis Platform </w:t>
-      </w:r>
-      <w:proofErr w:type="spellStart"/>
-      <w:r>
-        <w:rPr>
-          <w:color w:val="000000"/>
-          <w:lang w:val="id-ID"/>
-        </w:rPr>
-        <w:t>Android</w:t>
-      </w:r>
-      <w:proofErr w:type="spellEnd"/>
-      <w:r>
-        <w:rPr>
-          <w:color w:val="000000"/>
-          <w:lang w:val="id-ID"/>
-        </w:rPr>
-        <w:t xml:space="preserve"> yang dapat dikembangkan secara mudah oleh pengembang </w:t>
+        <w:t xml:space="preserve">Oleh karenanya arsitektur MVVM menjadi salah satu isu pada penelitian ini, karena masih sedikit yang menjelaskan arsitektur tersebut, dan menjadi arsitektur baru pada pengembangan aplikasi </w:t>
       </w:r>
       <w:proofErr w:type="spellStart"/>
       <w:r>
@@ -5675,8 +5733,242 @@
           <w:color w:val="000000"/>
           <w:lang w:val="id-ID"/>
         </w:rPr>
-        <w:t xml:space="preserve"> dan para pengguna untuk mengetahui permasalahan mereka</w:t>
-      </w:r>
+        <w:t xml:space="preserve">. Penelitian yang sebelumnya pernah dilakukan oleh seseorang bernama Lou T, yang membandingkan arsitektur MVC, MVP dan MVVM pada aspek </w:t>
+      </w:r>
+      <w:proofErr w:type="spellStart"/>
+      <w:r>
+        <w:rPr>
+          <w:color w:val="000000"/>
+          <w:lang w:val="id-ID"/>
+        </w:rPr>
+        <w:t>modifiability</w:t>
+      </w:r>
+      <w:proofErr w:type="spellEnd"/>
+      <w:r>
+        <w:rPr>
+          <w:color w:val="000000"/>
+          <w:lang w:val="id-ID"/>
+        </w:rPr>
+        <w:t xml:space="preserve">, </w:t>
+      </w:r>
+      <w:proofErr w:type="spellStart"/>
+      <w:r>
+        <w:rPr>
+          <w:color w:val="000000"/>
+          <w:lang w:val="id-ID"/>
+        </w:rPr>
+        <w:t>testability</w:t>
+      </w:r>
+      <w:proofErr w:type="spellEnd"/>
+      <w:r>
+        <w:rPr>
+          <w:color w:val="000000"/>
+          <w:lang w:val="id-ID"/>
+        </w:rPr>
+        <w:t xml:space="preserve">, dan </w:t>
+      </w:r>
+      <w:proofErr w:type="spellStart"/>
+      <w:r>
+        <w:rPr>
+          <w:color w:val="000000"/>
+          <w:lang w:val="id-ID"/>
+        </w:rPr>
+        <w:t>performance</w:t>
+      </w:r>
+      <w:proofErr w:type="spellEnd"/>
+      <w:sdt>
+        <w:sdtPr>
+          <w:rPr>
+            <w:color w:val="000000"/>
+            <w:lang w:val="id-ID"/>
+          </w:rPr>
+          <w:id w:val="128511989"/>
+          <w:citation/>
+        </w:sdtPr>
+        <w:sdtContent>
+          <w:r>
+            <w:rPr>
+              <w:color w:val="000000"/>
+              <w:lang w:val="id-ID"/>
+            </w:rPr>
+            <w:fldChar w:fldCharType="begin"/>
+          </w:r>
+          <w:r>
+            <w:rPr>
+              <w:color w:val="000000"/>
+            </w:rPr>
+            <w:instrText xml:space="preserve"> CITATION Tia16 \l 1033 </w:instrText>
+          </w:r>
+          <w:r>
+            <w:rPr>
+              <w:color w:val="000000"/>
+              <w:lang w:val="id-ID"/>
+            </w:rPr>
+            <w:fldChar w:fldCharType="separate"/>
+          </w:r>
+          <w:r>
+            <w:rPr>
+              <w:noProof/>
+              <w:color w:val="000000"/>
+            </w:rPr>
+            <w:t xml:space="preserve"> </w:t>
+          </w:r>
+          <w:r>
+            <w:rPr>
+              <w:noProof/>
+              <w:color w:val="000000"/>
+            </w:rPr>
+            <w:t>[13]</w:t>
+          </w:r>
+          <w:r>
+            <w:rPr>
+              <w:color w:val="000000"/>
+              <w:lang w:val="id-ID"/>
+            </w:rPr>
+            <w:fldChar w:fldCharType="end"/>
+          </w:r>
+        </w:sdtContent>
+      </w:sdt>
+      <w:r>
+        <w:rPr>
+          <w:color w:val="000000"/>
+          <w:lang w:val="id-ID"/>
+        </w:rPr>
+        <w:t xml:space="preserve">. Akan tetapi aspek </w:t>
+      </w:r>
+      <w:proofErr w:type="spellStart"/>
+      <w:r>
+        <w:rPr>
+          <w:color w:val="000000"/>
+          <w:lang w:val="id-ID"/>
+        </w:rPr>
+        <w:t>performance</w:t>
+      </w:r>
+      <w:proofErr w:type="spellEnd"/>
+      <w:r>
+        <w:rPr>
+          <w:color w:val="000000"/>
+          <w:lang w:val="id-ID"/>
+        </w:rPr>
+        <w:t xml:space="preserve"> hanya melihat dari konsumsi memori saja dan sebenarnya masih banyak </w:t>
+      </w:r>
+      <w:proofErr w:type="spellStart"/>
+      <w:r>
+        <w:rPr>
+          <w:color w:val="000000"/>
+          <w:lang w:val="id-ID"/>
+        </w:rPr>
+        <w:t>metric</w:t>
+      </w:r>
+      <w:proofErr w:type="spellEnd"/>
+      <w:r>
+        <w:rPr>
+          <w:color w:val="000000"/>
+          <w:lang w:val="id-ID"/>
+        </w:rPr>
+        <w:t xml:space="preserve"> performa yang dapat dilakukan untuk penelitian. Dari penelitian ini menyebutkan bahwa </w:t>
+      </w:r>
+      <w:proofErr w:type="spellStart"/>
+      <w:r>
+        <w:rPr>
+          <w:color w:val="000000"/>
+          <w:lang w:val="id-ID"/>
+        </w:rPr>
+        <w:t>arsietktur</w:t>
+      </w:r>
+      <w:proofErr w:type="spellEnd"/>
+      <w:r>
+        <w:rPr>
+          <w:color w:val="000000"/>
+          <w:lang w:val="id-ID"/>
+        </w:rPr>
+        <w:t xml:space="preserve"> MVP lebih baik dari MVVM pada aspek </w:t>
+      </w:r>
+      <w:proofErr w:type="spellStart"/>
+      <w:r>
+        <w:rPr>
+          <w:color w:val="000000"/>
+          <w:lang w:val="id-ID"/>
+        </w:rPr>
+        <w:t>modifiability</w:t>
+      </w:r>
+      <w:proofErr w:type="spellEnd"/>
+      <w:r>
+        <w:rPr>
+          <w:color w:val="000000"/>
+          <w:lang w:val="id-ID"/>
+        </w:rPr>
+        <w:t xml:space="preserve"> sedangkan pada </w:t>
+      </w:r>
+      <w:proofErr w:type="spellStart"/>
+      <w:r>
+        <w:rPr>
+          <w:color w:val="000000"/>
+          <w:lang w:val="id-ID"/>
+        </w:rPr>
+        <w:t>testability</w:t>
+      </w:r>
+      <w:proofErr w:type="spellEnd"/>
+      <w:r>
+        <w:rPr>
+          <w:color w:val="000000"/>
+          <w:lang w:val="id-ID"/>
+        </w:rPr>
+        <w:t xml:space="preserve"> MVVM lebih baik dibanding MVP.</w:t>
+      </w:r>
+      <w:sdt>
+        <w:sdtPr>
+          <w:rPr>
+            <w:color w:val="000000"/>
+            <w:lang w:val="id-ID"/>
+          </w:rPr>
+          <w:id w:val="933785617"/>
+          <w:citation/>
+        </w:sdtPr>
+        <w:sdtContent>
+          <w:r>
+            <w:rPr>
+              <w:color w:val="000000"/>
+              <w:lang w:val="id-ID"/>
+            </w:rPr>
+            <w:fldChar w:fldCharType="begin"/>
+          </w:r>
+          <w:r>
+            <w:rPr>
+              <w:color w:val="000000"/>
+            </w:rPr>
+            <w:instrText xml:space="preserve"> CITATION Wis20 \l 1033 </w:instrText>
+          </w:r>
+          <w:r>
+            <w:rPr>
+              <w:color w:val="000000"/>
+              <w:lang w:val="id-ID"/>
+            </w:rPr>
+            <w:fldChar w:fldCharType="separate"/>
+          </w:r>
+          <w:r>
+            <w:rPr>
+              <w:noProof/>
+              <w:color w:val="000000"/>
+            </w:rPr>
+            <w:t xml:space="preserve"> </w:t>
+          </w:r>
+          <w:r>
+            <w:rPr>
+              <w:noProof/>
+              <w:color w:val="000000"/>
+            </w:rPr>
+            <w:t>[1]</w:t>
+          </w:r>
+          <w:r>
+            <w:rPr>
+              <w:color w:val="000000"/>
+              <w:lang w:val="id-ID"/>
+            </w:rPr>
+            <w:fldChar w:fldCharType="end"/>
+          </w:r>
+        </w:sdtContent>
+      </w:sdt>
     </w:p>
     <w:p>
       <w:pPr>
@@ -5684,9 +5976,225 @@
         <w:jc w:val="both"/>
         <w:rPr>
           <w:color w:val="000000"/>
-          <w:lang w:val="id-ID"/>
-        </w:rPr>
-      </w:pPr>
+        </w:rPr>
+      </w:pPr>
+      <w:r>
+        <w:rPr>
+          <w:color w:val="000000"/>
+          <w:lang w:val="id-ID"/>
+        </w:rPr>
+        <w:t xml:space="preserve">Penelitian ini kemudian muncul untuk mengetahui performa dari </w:t>
+      </w:r>
+      <w:proofErr w:type="spellStart"/>
+      <w:r>
+        <w:rPr>
+          <w:color w:val="000000"/>
+          <w:lang w:val="id-ID"/>
+        </w:rPr>
+        <w:t>framework</w:t>
+      </w:r>
+      <w:proofErr w:type="spellEnd"/>
+      <w:r>
+        <w:rPr>
+          <w:color w:val="000000"/>
+          <w:lang w:val="id-ID"/>
+        </w:rPr>
+        <w:t xml:space="preserve"> aplikasi yang dibangun dengan menggunakan arsitektur MVVM</w:t>
+      </w:r>
+      <w:r>
+        <w:rPr>
+          <w:color w:val="000000"/>
+        </w:rPr>
+        <w:t xml:space="preserve"> dan </w:t>
+      </w:r>
+      <w:proofErr w:type="spellStart"/>
+      <w:r>
+        <w:rPr>
+          <w:color w:val="000000"/>
+        </w:rPr>
+        <w:t>memiliki</w:t>
+      </w:r>
+      <w:proofErr w:type="spellEnd"/>
+      <w:r>
+        <w:rPr>
+          <w:color w:val="000000"/>
+        </w:rPr>
+        <w:t xml:space="preserve"> </w:t>
+      </w:r>
+      <w:proofErr w:type="spellStart"/>
+      <w:r>
+        <w:rPr>
+          <w:color w:val="000000"/>
+        </w:rPr>
+        <w:t>kumpulan</w:t>
+      </w:r>
+      <w:proofErr w:type="spellEnd"/>
+      <w:r>
+        <w:rPr>
+          <w:color w:val="000000"/>
+        </w:rPr>
+        <w:t xml:space="preserve"> </w:t>
+      </w:r>
+      <w:r>
+        <w:rPr>
+          <w:i/>
+          <w:iCs/>
+          <w:color w:val="000000"/>
+        </w:rPr>
+        <w:t>library code</w:t>
+      </w:r>
+      <w:r>
+        <w:rPr>
+          <w:color w:val="000000"/>
+        </w:rPr>
+        <w:t xml:space="preserve"> </w:t>
+      </w:r>
+      <w:proofErr w:type="spellStart"/>
+      <w:r>
+        <w:rPr>
+          <w:color w:val="000000"/>
+        </w:rPr>
+        <w:t>mengenai</w:t>
+      </w:r>
+      <w:proofErr w:type="spellEnd"/>
+      <w:r>
+        <w:rPr>
+          <w:color w:val="000000"/>
+        </w:rPr>
+        <w:t xml:space="preserve"> </w:t>
+      </w:r>
+      <w:proofErr w:type="spellStart"/>
+      <w:r>
+        <w:rPr>
+          <w:color w:val="000000"/>
+        </w:rPr>
+        <w:t>permasalahan</w:t>
+      </w:r>
+      <w:proofErr w:type="spellEnd"/>
+      <w:r>
+        <w:rPr>
+          <w:color w:val="000000"/>
+        </w:rPr>
+        <w:t xml:space="preserve"> </w:t>
+      </w:r>
+      <w:proofErr w:type="spellStart"/>
+      <w:r>
+        <w:rPr>
+          <w:color w:val="000000"/>
+        </w:rPr>
+        <w:t>nutrisi</w:t>
+      </w:r>
+      <w:proofErr w:type="spellEnd"/>
+      <w:r>
+        <w:rPr>
+          <w:color w:val="000000"/>
+          <w:lang w:val="id-ID"/>
+        </w:rPr>
+        <w:t xml:space="preserve">. </w:t>
+      </w:r>
+      <w:proofErr w:type="spellStart"/>
+      <w:r>
+        <w:rPr>
+          <w:color w:val="000000"/>
+          <w:lang w:val="id-ID"/>
+        </w:rPr>
+        <w:t>Metrics</w:t>
+      </w:r>
+      <w:proofErr w:type="spellEnd"/>
+      <w:r>
+        <w:rPr>
+          <w:color w:val="000000"/>
+          <w:lang w:val="id-ID"/>
+        </w:rPr>
+        <w:t xml:space="preserve"> yang diukur adalah dari sisi penggunaan </w:t>
+      </w:r>
+      <w:proofErr w:type="spellStart"/>
+      <w:r>
+        <w:rPr>
+          <w:color w:val="000000"/>
+          <w:lang w:val="id-ID"/>
+        </w:rPr>
+        <w:t>resource</w:t>
+      </w:r>
+      <w:proofErr w:type="spellEnd"/>
+      <w:r>
+        <w:rPr>
+          <w:color w:val="000000"/>
+          <w:lang w:val="id-ID"/>
+        </w:rPr>
+        <w:t xml:space="preserve"> aplikasi pada perangkat yaitu penggunaan CPU, penggunaan </w:t>
+      </w:r>
+      <w:proofErr w:type="spellStart"/>
+      <w:r>
+        <w:rPr>
+          <w:color w:val="000000"/>
+          <w:lang w:val="id-ID"/>
+        </w:rPr>
+        <w:t>memory</w:t>
+      </w:r>
+      <w:proofErr w:type="spellEnd"/>
+      <w:r>
+        <w:rPr>
+          <w:color w:val="000000"/>
+          <w:lang w:val="id-ID"/>
+        </w:rPr>
+        <w:t>, dan waktu eksekusi</w:t>
+      </w:r>
+      <w:r>
+        <w:rPr>
+          <w:color w:val="000000"/>
+        </w:rPr>
+        <w:t>.</w:t>
+      </w:r>
+      <w:sdt>
+        <w:sdtPr>
+          <w:rPr>
+            <w:color w:val="000000"/>
+          </w:rPr>
+          <w:id w:val="-319115574"/>
+          <w:citation/>
+        </w:sdtPr>
+        <w:sdtContent>
+          <w:r>
+            <w:rPr>
+              <w:color w:val="000000"/>
+            </w:rPr>
+            <w:fldChar w:fldCharType="begin"/>
+          </w:r>
+          <w:r>
+            <w:rPr>
+              <w:color w:val="000000"/>
+            </w:rPr>
+            <w:instrText xml:space="preserve"> CITATION Wis20 \l 1033 </w:instrText>
+          </w:r>
+          <w:r>
+            <w:rPr>
+              <w:color w:val="000000"/>
+            </w:rPr>
+            <w:fldChar w:fldCharType="separate"/>
+          </w:r>
+          <w:r>
+            <w:rPr>
+              <w:noProof/>
+              <w:color w:val="000000"/>
+            </w:rPr>
+            <w:t xml:space="preserve"> </w:t>
+          </w:r>
+          <w:r>
+            <w:rPr>
+              <w:noProof/>
+              <w:color w:val="000000"/>
+            </w:rPr>
+            <w:t>[1]</w:t>
+          </w:r>
+          <w:r>
+            <w:rPr>
+              <w:color w:val="000000"/>
+            </w:rPr>
+            <w:fldChar w:fldCharType="end"/>
+          </w:r>
+        </w:sdtContent>
+      </w:sdt>
     </w:p>
     <w:p>
       <w:pPr>
@@ -5694,38 +6202,149 @@
         <w:jc w:val="both"/>
         <w:rPr>
           <w:color w:val="000000"/>
-          <w:lang w:val="id-ID"/>
-        </w:rPr>
-      </w:pPr>
+        </w:rPr>
+      </w:pPr>
+      <w:r>
+        <w:rPr>
+          <w:color w:val="000000"/>
+          <w:lang w:val="id-ID"/>
+        </w:rPr>
+        <w:t xml:space="preserve">Penulis ingin membuat Pengembang </w:t>
+      </w:r>
+      <w:proofErr w:type="spellStart"/>
+      <w:r>
+        <w:rPr>
+          <w:color w:val="000000"/>
+          <w:lang w:val="id-ID"/>
+        </w:rPr>
+        <w:t>Framework</w:t>
+      </w:r>
+      <w:proofErr w:type="spellEnd"/>
+      <w:r>
+        <w:rPr>
+          <w:color w:val="000000"/>
+          <w:lang w:val="id-ID"/>
+        </w:rPr>
+        <w:t xml:space="preserve"> untuk Membuat Aplikasi Seputar Permasalahan Gizi berbasis Platform </w:t>
+      </w:r>
+      <w:proofErr w:type="spellStart"/>
+      <w:r>
+        <w:rPr>
+          <w:color w:val="000000"/>
+          <w:lang w:val="id-ID"/>
+        </w:rPr>
+        <w:t>Android</w:t>
+      </w:r>
+      <w:proofErr w:type="spellEnd"/>
+      <w:r>
+        <w:rPr>
+          <w:color w:val="000000"/>
+          <w:lang w:val="id-ID"/>
+        </w:rPr>
+        <w:t xml:space="preserve"> yang dapat dikembangkan secara mudah oleh pengembang </w:t>
+      </w:r>
+      <w:proofErr w:type="spellStart"/>
+      <w:r>
+        <w:rPr>
+          <w:color w:val="000000"/>
+          <w:lang w:val="id-ID"/>
+        </w:rPr>
+        <w:t>android</w:t>
+      </w:r>
+      <w:proofErr w:type="spellEnd"/>
+      <w:r>
+        <w:rPr>
+          <w:color w:val="000000"/>
+          <w:lang w:val="id-ID"/>
+        </w:rPr>
+        <w:t xml:space="preserve"> dan para pengguna untuk mengetahui permasalahan mereka</w:t>
+      </w:r>
+      <w:r>
+        <w:rPr>
+          <w:color w:val="000000"/>
+        </w:rPr>
+        <w:t xml:space="preserve"> </w:t>
+      </w:r>
+      <w:proofErr w:type="spellStart"/>
+      <w:r>
+        <w:rPr>
+          <w:color w:val="000000"/>
+        </w:rPr>
+        <w:t>dengan</w:t>
+      </w:r>
+      <w:proofErr w:type="spellEnd"/>
+      <w:r>
+        <w:rPr>
+          <w:color w:val="000000"/>
+        </w:rPr>
+        <w:t xml:space="preserve"> </w:t>
+      </w:r>
+      <w:proofErr w:type="spellStart"/>
+      <w:r>
+        <w:rPr>
+          <w:color w:val="000000"/>
+        </w:rPr>
+        <w:t>memaksimalkan</w:t>
+      </w:r>
+      <w:proofErr w:type="spellEnd"/>
+      <w:r>
+        <w:rPr>
+          <w:color w:val="000000"/>
+        </w:rPr>
+        <w:t xml:space="preserve"> </w:t>
+      </w:r>
+      <w:proofErr w:type="spellStart"/>
+      <w:r>
+        <w:rPr>
+          <w:color w:val="000000"/>
+        </w:rPr>
+        <w:t>penggunaan</w:t>
+      </w:r>
+      <w:proofErr w:type="spellEnd"/>
+      <w:r>
+        <w:rPr>
+          <w:color w:val="000000"/>
+        </w:rPr>
+        <w:t xml:space="preserve"> resources </w:t>
+      </w:r>
+      <w:proofErr w:type="spellStart"/>
+      <w:r>
+        <w:rPr>
+          <w:color w:val="000000"/>
+        </w:rPr>
+        <w:t>aplikasi</w:t>
+      </w:r>
+      <w:proofErr w:type="spellEnd"/>
+      <w:r>
+        <w:rPr>
+          <w:color w:val="000000"/>
+        </w:rPr>
+        <w:t xml:space="preserve"> pada </w:t>
+      </w:r>
+      <w:proofErr w:type="spellStart"/>
+      <w:r>
+        <w:rPr>
+          <w:color w:val="000000"/>
+        </w:rPr>
+        <w:t>perangkat</w:t>
+      </w:r>
+      <w:proofErr w:type="spellEnd"/>
+      <w:r>
+        <w:rPr>
+          <w:color w:val="000000"/>
+        </w:rPr>
+        <w:t>.</w:t>
+      </w:r>
     </w:p>
     <w:p>
       <w:pPr>
+        <w:ind w:firstLine="426"/>
         <w:jc w:val="both"/>
         <w:rPr>
-          <w:b/>
-          <w:bCs/>
-          <w:color w:val="000000"/>
-          <w:lang w:val="id-ID"/>
-        </w:rPr>
-      </w:pPr>
-      <w:r>
-        <w:rPr>
-          <w:b/>
-          <w:bCs/>
-          <w:color w:val="000000"/>
-          <w:lang w:val="id-ID"/>
-        </w:rPr>
-        <w:t xml:space="preserve">Topik </w:t>
-      </w:r>
-      <w:r>
-        <w:rPr>
-          <w:b/>
-          <w:bCs/>
-          <w:color w:val="000000"/>
-          <w:lang w:val="id-ID"/>
-        </w:rPr>
-        <w:t>dan Batasannya</w:t>
-      </w:r>
+          <w:color w:val="000000"/>
+          <w:lang w:val="id-ID"/>
+        </w:rPr>
+      </w:pPr>
     </w:p>
     <w:p>
       <w:pPr>
@@ -5736,80 +6355,38 @@
           <w:lang w:val="id-ID"/>
         </w:rPr>
       </w:pPr>
-      <w:r>
-        <w:rPr>
-          <w:color w:val="000000"/>
-          <w:lang w:val="id-ID"/>
-        </w:rPr>
-        <w:t xml:space="preserve">Sub-bagian ini </w:t>
-      </w:r>
-      <w:r>
-        <w:rPr>
-          <w:color w:val="000000"/>
-          <w:lang w:val="id-ID"/>
-        </w:rPr>
-        <w:t xml:space="preserve">bisa juga dinamakan Perumusan Masalah atau </w:t>
-      </w:r>
-      <w:r>
-        <w:rPr>
-          <w:color w:val="000000"/>
-          <w:lang w:val="id-ID"/>
-        </w:rPr>
-        <w:t xml:space="preserve">Identifikasi Masalah. Untuk nama dalam Bahasa Inggris nama yang populer adalah </w:t>
-      </w:r>
-      <w:r>
-        <w:rPr>
-          <w:i/>
-          <w:color w:val="000000"/>
-          <w:lang w:val="id-ID"/>
-        </w:rPr>
-        <w:t xml:space="preserve">Problem </w:t>
-      </w:r>
-      <w:proofErr w:type="spellStart"/>
-      <w:r>
-        <w:rPr>
-          <w:i/>
-          <w:color w:val="000000"/>
-          <w:lang w:val="id-ID"/>
-        </w:rPr>
-        <w:t>Statement</w:t>
-      </w:r>
-      <w:proofErr w:type="spellEnd"/>
-      <w:r>
-        <w:rPr>
-          <w:color w:val="000000"/>
-          <w:lang w:val="id-ID"/>
-        </w:rPr>
-        <w:t xml:space="preserve"> atau </w:t>
-      </w:r>
-      <w:r>
-        <w:rPr>
-          <w:i/>
-          <w:color w:val="000000"/>
-          <w:lang w:val="id-ID"/>
-        </w:rPr>
-        <w:t xml:space="preserve">Problem </w:t>
-      </w:r>
-      <w:proofErr w:type="spellStart"/>
-      <w:r>
-        <w:rPr>
-          <w:i/>
-          <w:color w:val="000000"/>
-          <w:lang w:val="id-ID"/>
-        </w:rPr>
-        <w:t>Identification</w:t>
-      </w:r>
-      <w:proofErr w:type="spellEnd"/>
-      <w:r>
-        <w:rPr>
-          <w:color w:val="000000"/>
-          <w:lang w:val="id-ID"/>
-        </w:rPr>
-        <w:t>.</w:t>
-      </w:r>
     </w:p>
     <w:p>
       <w:pPr>
+        <w:jc w:val="both"/>
+        <w:rPr>
+          <w:b/>
+          <w:bCs/>
+          <w:color w:val="000000"/>
+          <w:lang w:val="id-ID"/>
+        </w:rPr>
+      </w:pPr>
+      <w:r>
+        <w:rPr>
+          <w:b/>
+          <w:bCs/>
+          <w:color w:val="000000"/>
+          <w:lang w:val="id-ID"/>
+        </w:rPr>
+        <w:t xml:space="preserve">Topik </w:t>
+      </w:r>
+      <w:r>
+        <w:rPr>
+          <w:b/>
+          <w:bCs/>
+          <w:color w:val="000000"/>
+          <w:lang w:val="id-ID"/>
+        </w:rPr>
+        <w:t>dan Batasannya</w:t>
+      </w:r>
+    </w:p>
+    <w:p>
+      <w:pPr>
         <w:ind w:firstLine="426"/>
         <w:jc w:val="both"/>
         <w:rPr>
@@ -5829,470 +6406,64 @@
           <w:color w:val="000000"/>
           <w:lang w:val="id-ID"/>
         </w:rPr>
-        <w:t xml:space="preserve">mempunyai fungsi sebagai penjelasan tentang </w:t>
-      </w:r>
-      <w:r>
-        <w:rPr>
-          <w:color w:val="000000"/>
-          <w:lang w:val="id-ID"/>
-        </w:rPr>
-        <w:t xml:space="preserve">topik TA yaitu </w:t>
-      </w:r>
-      <w:r>
-        <w:rPr>
-          <w:color w:val="000000"/>
-          <w:lang w:val="id-ID"/>
-        </w:rPr>
-        <w:t xml:space="preserve">apa </w:t>
-      </w:r>
-      <w:r>
-        <w:rPr>
-          <w:color w:val="000000"/>
-          <w:lang w:val="id-ID"/>
-        </w:rPr>
-        <w:t>isu/permasalahan yang akan dikerjakan.</w:t>
-      </w:r>
-      <w:r>
-        <w:rPr>
-          <w:color w:val="000000"/>
-          <w:lang w:val="id-ID"/>
-        </w:rPr>
-        <w:t xml:space="preserve"> Untuk lebih memperjelas bisa juga disampaikan </w:t>
-      </w:r>
-      <w:r>
-        <w:rPr>
-          <w:color w:val="000000"/>
-          <w:lang w:val="id-ID"/>
-        </w:rPr>
-        <w:t>definisi atau pengertian</w:t>
-      </w:r>
-      <w:r>
-        <w:rPr>
-          <w:color w:val="000000"/>
-          <w:lang w:val="id-ID"/>
-        </w:rPr>
-        <w:t xml:space="preserve">. Penyampaian definisi dan penjelasan </w:t>
-      </w:r>
-      <w:r>
-        <w:rPr>
-          <w:color w:val="000000"/>
-          <w:lang w:val="id-ID"/>
-        </w:rPr>
-        <w:t>pada sub-bagian ini sebaiknya</w:t>
-      </w:r>
-      <w:r>
-        <w:rPr>
-          <w:color w:val="000000"/>
-          <w:lang w:val="id-ID"/>
-        </w:rPr>
-        <w:t xml:space="preserve"> </w:t>
-      </w:r>
-      <w:r>
-        <w:rPr>
-          <w:color w:val="000000"/>
-          <w:lang w:val="id-ID"/>
-        </w:rPr>
-        <w:t>dilakukan dalam tulisan naratif</w:t>
-      </w:r>
-      <w:r>
-        <w:rPr>
-          <w:color w:val="000000"/>
-          <w:lang w:val="id-ID"/>
-        </w:rPr>
-        <w:t xml:space="preserve"> dan</w:t>
-      </w:r>
-      <w:r>
-        <w:rPr>
-          <w:color w:val="000000"/>
-          <w:lang w:val="id-ID"/>
-        </w:rPr>
-        <w:t xml:space="preserve"> </w:t>
-      </w:r>
-      <w:r>
-        <w:rPr>
-          <w:color w:val="000000"/>
-          <w:lang w:val="id-ID"/>
-        </w:rPr>
-        <w:t>informal</w:t>
-      </w:r>
-      <w:r>
-        <w:rPr>
-          <w:color w:val="000000"/>
-          <w:lang w:val="id-ID"/>
-        </w:rPr>
-        <w:t xml:space="preserve"> (tanpa</w:t>
-      </w:r>
-      <w:r>
-        <w:rPr>
-          <w:color w:val="000000"/>
-          <w:lang w:val="id-ID"/>
-        </w:rPr>
-        <w:t xml:space="preserve"> formula matematis</w:t>
-      </w:r>
-      <w:r>
-        <w:rPr>
-          <w:color w:val="000000"/>
-          <w:lang w:val="id-ID"/>
-        </w:rPr>
-        <w:t xml:space="preserve">) apa </w:t>
-      </w:r>
-      <w:r>
-        <w:rPr>
-          <w:color w:val="000000"/>
-          <w:lang w:val="id-ID"/>
-        </w:rPr>
-        <w:t xml:space="preserve">topik </w:t>
-      </w:r>
-      <w:r>
-        <w:rPr>
-          <w:color w:val="000000"/>
-          <w:lang w:val="id-ID"/>
-        </w:rPr>
-        <w:t>permasalahan yang telah dikerjakan untuk TA</w:t>
-      </w:r>
+        <w:t xml:space="preserve">bisa juga dinamakan Perumusan Masalah atau </w:t>
+      </w:r>
+      <w:r>
+        <w:rPr>
+          <w:color w:val="000000"/>
+          <w:lang w:val="id-ID"/>
+        </w:rPr>
+        <w:t xml:space="preserve">Identifikasi Masalah. Untuk nama dalam Bahasa Inggris nama yang populer adalah </w:t>
+      </w:r>
+      <w:r>
+        <w:rPr>
+          <w:i/>
+          <w:color w:val="000000"/>
+          <w:lang w:val="id-ID"/>
+        </w:rPr>
+        <w:t xml:space="preserve">Problem </w:t>
+      </w:r>
+      <w:proofErr w:type="spellStart"/>
+      <w:r>
+        <w:rPr>
+          <w:i/>
+          <w:color w:val="000000"/>
+          <w:lang w:val="id-ID"/>
+        </w:rPr>
+        <w:t>Statement</w:t>
+      </w:r>
+      <w:proofErr w:type="spellEnd"/>
+      <w:r>
+        <w:rPr>
+          <w:color w:val="000000"/>
+          <w:lang w:val="id-ID"/>
+        </w:rPr>
+        <w:t xml:space="preserve"> atau </w:t>
+      </w:r>
+      <w:r>
+        <w:rPr>
+          <w:i/>
+          <w:color w:val="000000"/>
+          <w:lang w:val="id-ID"/>
+        </w:rPr>
+        <w:t xml:space="preserve">Problem </w:t>
+      </w:r>
+      <w:proofErr w:type="spellStart"/>
+      <w:r>
+        <w:rPr>
+          <w:i/>
+          <w:color w:val="000000"/>
+          <w:lang w:val="id-ID"/>
+        </w:rPr>
+        <w:t>Identification</w:t>
+      </w:r>
+      <w:proofErr w:type="spellEnd"/>
       <w:r>
         <w:rPr>
           <w:color w:val="000000"/>
           <w:lang w:val="id-ID"/>
         </w:rPr>
         <w:t>.</w:t>
-      </w:r>
-      <w:r>
-        <w:rPr>
-          <w:color w:val="000000"/>
-          <w:lang w:val="id-ID"/>
-        </w:rPr>
-        <w:t xml:space="preserve"> </w:t>
-      </w:r>
-      <w:r>
-        <w:rPr>
-          <w:color w:val="000000"/>
-          <w:lang w:val="id-ID"/>
-        </w:rPr>
-        <w:t>Untuk mempermudah d</w:t>
-      </w:r>
-      <w:r>
-        <w:rPr>
-          <w:color w:val="000000"/>
-          <w:lang w:val="id-ID"/>
-        </w:rPr>
-        <w:t xml:space="preserve">alam menuliskan sub-bagian ini, </w:t>
-      </w:r>
-      <w:r>
-        <w:rPr>
-          <w:color w:val="000000"/>
-          <w:lang w:val="id-ID"/>
-        </w:rPr>
-        <w:t xml:space="preserve">dapat dipandang </w:t>
-      </w:r>
-      <w:r>
-        <w:rPr>
-          <w:color w:val="000000"/>
-          <w:lang w:val="id-ID"/>
-        </w:rPr>
-        <w:t>membuat pen</w:t>
-      </w:r>
-      <w:r>
-        <w:rPr>
-          <w:color w:val="000000"/>
-          <w:lang w:val="id-ID"/>
-        </w:rPr>
-        <w:t>jelasan kata-kata kunci</w:t>
-      </w:r>
-      <w:r>
-        <w:rPr>
-          <w:color w:val="000000"/>
-          <w:lang w:val="id-ID"/>
-        </w:rPr>
-        <w:t xml:space="preserve"> </w:t>
-      </w:r>
-      <w:r>
-        <w:rPr>
-          <w:color w:val="000000"/>
-          <w:lang w:val="id-ID"/>
-        </w:rPr>
-        <w:t>(</w:t>
-      </w:r>
-      <w:r>
-        <w:rPr>
-          <w:color w:val="000000"/>
-          <w:lang w:val="id-ID"/>
-        </w:rPr>
-        <w:t>pada abstrak</w:t>
-      </w:r>
-      <w:r>
-        <w:rPr>
-          <w:color w:val="000000"/>
-          <w:lang w:val="id-ID"/>
-        </w:rPr>
-        <w:t>)</w:t>
-      </w:r>
-      <w:r>
-        <w:rPr>
-          <w:color w:val="000000"/>
-          <w:lang w:val="id-ID"/>
-        </w:rPr>
-        <w:t xml:space="preserve"> </w:t>
-      </w:r>
-      <w:r>
-        <w:rPr>
-          <w:color w:val="000000"/>
-          <w:lang w:val="id-ID"/>
-        </w:rPr>
-        <w:t>dan</w:t>
-      </w:r>
-      <w:r>
-        <w:rPr>
-          <w:color w:val="000000"/>
-          <w:lang w:val="id-ID"/>
-        </w:rPr>
-        <w:t xml:space="preserve"> judul</w:t>
-      </w:r>
-      <w:r>
-        <w:rPr>
-          <w:color w:val="000000"/>
-          <w:lang w:val="id-ID"/>
-        </w:rPr>
-        <w:t xml:space="preserve"> TA</w:t>
-      </w:r>
-      <w:r>
-        <w:rPr>
-          <w:color w:val="000000"/>
-          <w:lang w:val="id-ID"/>
-        </w:rPr>
-        <w:t>.</w:t>
-      </w:r>
-      <w:r>
-        <w:rPr>
-          <w:color w:val="000000"/>
-          <w:lang w:val="id-ID"/>
-        </w:rPr>
-        <w:t xml:space="preserve"> </w:t>
-      </w:r>
-      <w:r>
-        <w:rPr>
-          <w:color w:val="000000"/>
-          <w:lang w:val="id-ID"/>
-        </w:rPr>
-        <w:t>Dengan penjelasan di</w:t>
-      </w:r>
-      <w:r>
-        <w:rPr>
-          <w:color w:val="000000"/>
-          <w:lang w:val="id-ID"/>
-        </w:rPr>
-        <w:t xml:space="preserve"> sub-bagia</w:t>
-      </w:r>
-      <w:r>
-        <w:rPr>
-          <w:color w:val="000000"/>
-          <w:lang w:val="id-ID"/>
-        </w:rPr>
-        <w:t>n</w:t>
-      </w:r>
-      <w:r>
-        <w:rPr>
-          <w:color w:val="000000"/>
-          <w:lang w:val="id-ID"/>
-        </w:rPr>
-        <w:t xml:space="preserve"> ini</w:t>
-      </w:r>
-      <w:r>
-        <w:rPr>
-          <w:color w:val="000000"/>
-          <w:lang w:val="id-ID"/>
-        </w:rPr>
-        <w:t>, maka topiknya menjadi jelas bagi pembaca.</w:t>
-      </w:r>
-      <w:r>
-        <w:rPr>
-          <w:color w:val="000000"/>
-          <w:lang w:val="id-ID"/>
-        </w:rPr>
-        <w:t xml:space="preserve"> </w:t>
-      </w:r>
-      <w:r>
-        <w:rPr>
-          <w:color w:val="000000"/>
-          <w:lang w:val="id-ID"/>
-        </w:rPr>
-        <w:t xml:space="preserve">Kalau digambarkan dalam </w:t>
-      </w:r>
-      <w:r>
-        <w:rPr>
-          <w:color w:val="000000"/>
-          <w:lang w:val="id-ID"/>
-        </w:rPr>
-        <w:t xml:space="preserve">sebuah </w:t>
-      </w:r>
-      <w:r>
-        <w:rPr>
-          <w:color w:val="000000"/>
-          <w:lang w:val="id-ID"/>
-        </w:rPr>
-        <w:t xml:space="preserve">algoritma, maka </w:t>
-      </w:r>
-      <w:r>
-        <w:rPr>
-          <w:color w:val="000000"/>
-          <w:lang w:val="id-ID"/>
-        </w:rPr>
-        <w:t xml:space="preserve">salah satu materi utama pada </w:t>
-      </w:r>
-      <w:r>
-        <w:rPr>
-          <w:color w:val="000000"/>
-          <w:lang w:val="id-ID"/>
-        </w:rPr>
-        <w:t xml:space="preserve">sub-bagian ini </w:t>
-      </w:r>
-      <w:r>
-        <w:rPr>
-          <w:color w:val="000000"/>
-          <w:lang w:val="id-ID"/>
-        </w:rPr>
-        <w:t xml:space="preserve">menjelaskan apa </w:t>
-      </w:r>
-      <w:proofErr w:type="spellStart"/>
-      <w:r>
-        <w:rPr>
-          <w:color w:val="000000"/>
-          <w:lang w:val="id-ID"/>
-        </w:rPr>
-        <w:t>input</w:t>
-      </w:r>
-      <w:proofErr w:type="spellEnd"/>
-      <w:r>
-        <w:rPr>
-          <w:color w:val="000000"/>
-          <w:lang w:val="id-ID"/>
-        </w:rPr>
-        <w:t xml:space="preserve"> dan </w:t>
-      </w:r>
-      <w:proofErr w:type="spellStart"/>
-      <w:r>
-        <w:rPr>
-          <w:color w:val="000000"/>
-          <w:lang w:val="id-ID"/>
-        </w:rPr>
-        <w:t>output</w:t>
-      </w:r>
-      <w:proofErr w:type="spellEnd"/>
-      <w:r>
-        <w:rPr>
-          <w:color w:val="000000"/>
-          <w:lang w:val="id-ID"/>
-        </w:rPr>
-        <w:t xml:space="preserve"> dari algoritma t</w:t>
-      </w:r>
-      <w:r>
-        <w:rPr>
-          <w:color w:val="000000"/>
-          <w:lang w:val="id-ID"/>
-        </w:rPr>
-        <w:t>er</w:t>
-      </w:r>
-      <w:r>
-        <w:rPr>
-          <w:color w:val="000000"/>
-          <w:lang w:val="id-ID"/>
-        </w:rPr>
-        <w:t>s</w:t>
-      </w:r>
-      <w:r>
-        <w:rPr>
-          <w:color w:val="000000"/>
-          <w:lang w:val="id-ID"/>
-        </w:rPr>
-        <w:t>e</w:t>
-      </w:r>
-      <w:r>
-        <w:rPr>
-          <w:color w:val="000000"/>
-          <w:lang w:val="id-ID"/>
-        </w:rPr>
-        <w:t>b</w:t>
-      </w:r>
-      <w:r>
-        <w:rPr>
-          <w:color w:val="000000"/>
-          <w:lang w:val="id-ID"/>
-        </w:rPr>
-        <w:t>ut</w:t>
-      </w:r>
-      <w:r>
-        <w:rPr>
-          <w:color w:val="000000"/>
-          <w:lang w:val="id-ID"/>
-        </w:rPr>
-        <w:t>.</w:t>
-      </w:r>
-      <w:r>
-        <w:rPr>
-          <w:color w:val="000000"/>
-          <w:lang w:val="id-ID"/>
-        </w:rPr>
-        <w:t xml:space="preserve"> Oleh karena itu, sangat dianjurkan untuk menerangkan</w:t>
-      </w:r>
-      <w:r>
-        <w:rPr>
-          <w:color w:val="000000"/>
-          <w:lang w:val="id-ID"/>
-        </w:rPr>
-        <w:t xml:space="preserve"> apa </w:t>
-      </w:r>
-      <w:proofErr w:type="spellStart"/>
-      <w:r>
-        <w:rPr>
-          <w:color w:val="000000"/>
-          <w:lang w:val="id-ID"/>
-        </w:rPr>
-        <w:t>input</w:t>
-      </w:r>
-      <w:proofErr w:type="spellEnd"/>
-      <w:r>
-        <w:rPr>
-          <w:color w:val="000000"/>
-          <w:lang w:val="id-ID"/>
-        </w:rPr>
-        <w:t xml:space="preserve"> dan </w:t>
-      </w:r>
-      <w:proofErr w:type="spellStart"/>
-      <w:r>
-        <w:rPr>
-          <w:color w:val="000000"/>
-          <w:lang w:val="id-ID"/>
-        </w:rPr>
-        <w:t>output</w:t>
-      </w:r>
-      <w:proofErr w:type="spellEnd"/>
-      <w:r>
-        <w:rPr>
-          <w:color w:val="000000"/>
-          <w:lang w:val="id-ID"/>
-        </w:rPr>
-        <w:t>, serta sebuah con</w:t>
-      </w:r>
-      <w:r>
-        <w:rPr>
-          <w:color w:val="000000"/>
-          <w:lang w:val="id-ID"/>
-        </w:rPr>
-        <w:t>toh kasus</w:t>
-      </w:r>
-      <w:r>
-        <w:rPr>
-          <w:color w:val="000000"/>
-          <w:lang w:val="id-ID"/>
-        </w:rPr>
-        <w:t>nya</w:t>
-      </w:r>
-      <w:r>
-        <w:rPr>
-          <w:color w:val="000000"/>
-          <w:lang w:val="id-ID"/>
-        </w:rPr>
-        <w:t xml:space="preserve"> secara sangat singkat.</w:t>
       </w:r>
     </w:p>
     <w:p>
@@ -6309,6 +6480,493 @@
           <w:color w:val="000000"/>
           <w:lang w:val="id-ID"/>
         </w:rPr>
+        <w:t xml:space="preserve">Sub-bagian ini </w:t>
+      </w:r>
+      <w:r>
+        <w:rPr>
+          <w:color w:val="000000"/>
+          <w:lang w:val="id-ID"/>
+        </w:rPr>
+        <w:t xml:space="preserve">mempunyai fungsi sebagai penjelasan tentang </w:t>
+      </w:r>
+      <w:r>
+        <w:rPr>
+          <w:color w:val="000000"/>
+          <w:lang w:val="id-ID"/>
+        </w:rPr>
+        <w:t xml:space="preserve">topik TA yaitu </w:t>
+      </w:r>
+      <w:r>
+        <w:rPr>
+          <w:color w:val="000000"/>
+          <w:lang w:val="id-ID"/>
+        </w:rPr>
+        <w:t xml:space="preserve">apa </w:t>
+      </w:r>
+      <w:r>
+        <w:rPr>
+          <w:color w:val="000000"/>
+          <w:lang w:val="id-ID"/>
+        </w:rPr>
+        <w:t>isu/permasalahan yang akan dikerjakan.</w:t>
+      </w:r>
+      <w:r>
+        <w:rPr>
+          <w:color w:val="000000"/>
+          <w:lang w:val="id-ID"/>
+        </w:rPr>
+        <w:t xml:space="preserve"> Untuk lebih memperjelas bisa juga disampaikan </w:t>
+      </w:r>
+      <w:r>
+        <w:rPr>
+          <w:color w:val="000000"/>
+          <w:lang w:val="id-ID"/>
+        </w:rPr>
+        <w:t>definisi atau pengertian</w:t>
+      </w:r>
+      <w:r>
+        <w:rPr>
+          <w:color w:val="000000"/>
+          <w:lang w:val="id-ID"/>
+        </w:rPr>
+        <w:t xml:space="preserve">. Penyampaian definisi dan penjelasan </w:t>
+      </w:r>
+      <w:r>
+        <w:rPr>
+          <w:color w:val="000000"/>
+          <w:lang w:val="id-ID"/>
+        </w:rPr>
+        <w:t>pada sub-bagian ini sebaiknya</w:t>
+      </w:r>
+      <w:r>
+        <w:rPr>
+          <w:color w:val="000000"/>
+          <w:lang w:val="id-ID"/>
+        </w:rPr>
+        <w:t xml:space="preserve"> </w:t>
+      </w:r>
+      <w:r>
+        <w:rPr>
+          <w:color w:val="000000"/>
+          <w:lang w:val="id-ID"/>
+        </w:rPr>
+        <w:t>dilakukan dalam tulisan naratif</w:t>
+      </w:r>
+      <w:r>
+        <w:rPr>
+          <w:color w:val="000000"/>
+          <w:lang w:val="id-ID"/>
+        </w:rPr>
+        <w:t xml:space="preserve"> dan</w:t>
+      </w:r>
+      <w:r>
+        <w:rPr>
+          <w:color w:val="000000"/>
+          <w:lang w:val="id-ID"/>
+        </w:rPr>
+        <w:t xml:space="preserve"> </w:t>
+      </w:r>
+      <w:r>
+        <w:rPr>
+          <w:color w:val="000000"/>
+          <w:lang w:val="id-ID"/>
+        </w:rPr>
+        <w:t>informal</w:t>
+      </w:r>
+      <w:r>
+        <w:rPr>
+          <w:color w:val="000000"/>
+          <w:lang w:val="id-ID"/>
+        </w:rPr>
+        <w:t xml:space="preserve"> (tanpa</w:t>
+      </w:r>
+      <w:r>
+        <w:rPr>
+          <w:color w:val="000000"/>
+          <w:lang w:val="id-ID"/>
+        </w:rPr>
+        <w:t xml:space="preserve"> formula matematis</w:t>
+      </w:r>
+      <w:r>
+        <w:rPr>
+          <w:color w:val="000000"/>
+          <w:lang w:val="id-ID"/>
+        </w:rPr>
+        <w:t xml:space="preserve">) apa </w:t>
+      </w:r>
+      <w:r>
+        <w:rPr>
+          <w:color w:val="000000"/>
+          <w:lang w:val="id-ID"/>
+        </w:rPr>
+        <w:t xml:space="preserve">topik </w:t>
+      </w:r>
+      <w:r>
+        <w:rPr>
+          <w:color w:val="000000"/>
+          <w:lang w:val="id-ID"/>
+        </w:rPr>
+        <w:t>permasalahan yang telah dikerjakan untuk TA</w:t>
+      </w:r>
+      <w:r>
+        <w:rPr>
+          <w:color w:val="000000"/>
+          <w:lang w:val="id-ID"/>
+        </w:rPr>
+        <w:t>.</w:t>
+      </w:r>
+      <w:r>
+        <w:rPr>
+          <w:color w:val="000000"/>
+          <w:lang w:val="id-ID"/>
+        </w:rPr>
+        <w:t xml:space="preserve"> </w:t>
+      </w:r>
+      <w:r>
+        <w:rPr>
+          <w:color w:val="000000"/>
+          <w:lang w:val="id-ID"/>
+        </w:rPr>
+        <w:t>Untuk mempermudah d</w:t>
+      </w:r>
+      <w:r>
+        <w:rPr>
+          <w:color w:val="000000"/>
+          <w:lang w:val="id-ID"/>
+        </w:rPr>
+        <w:t xml:space="preserve">alam menuliskan sub-bagian ini, </w:t>
+      </w:r>
+      <w:r>
+        <w:rPr>
+          <w:color w:val="000000"/>
+          <w:lang w:val="id-ID"/>
+        </w:rPr>
+        <w:t xml:space="preserve">dapat dipandang </w:t>
+      </w:r>
+      <w:r>
+        <w:rPr>
+          <w:color w:val="000000"/>
+          <w:lang w:val="id-ID"/>
+        </w:rPr>
+        <w:t>membuat pen</w:t>
+      </w:r>
+      <w:r>
+        <w:rPr>
+          <w:color w:val="000000"/>
+          <w:lang w:val="id-ID"/>
+        </w:rPr>
+        <w:t>jelasan kata-kata kunci</w:t>
+      </w:r>
+      <w:r>
+        <w:rPr>
+          <w:color w:val="000000"/>
+          <w:lang w:val="id-ID"/>
+        </w:rPr>
+        <w:t xml:space="preserve"> </w:t>
+      </w:r>
+      <w:r>
+        <w:rPr>
+          <w:color w:val="000000"/>
+          <w:lang w:val="id-ID"/>
+        </w:rPr>
+        <w:t>(</w:t>
+      </w:r>
+      <w:r>
+        <w:rPr>
+          <w:color w:val="000000"/>
+          <w:lang w:val="id-ID"/>
+        </w:rPr>
+        <w:t>pada abstrak</w:t>
+      </w:r>
+      <w:r>
+        <w:rPr>
+          <w:color w:val="000000"/>
+          <w:lang w:val="id-ID"/>
+        </w:rPr>
+        <w:t>)</w:t>
+      </w:r>
+      <w:r>
+        <w:rPr>
+          <w:color w:val="000000"/>
+          <w:lang w:val="id-ID"/>
+        </w:rPr>
+        <w:t xml:space="preserve"> </w:t>
+      </w:r>
+      <w:r>
+        <w:rPr>
+          <w:color w:val="000000"/>
+          <w:lang w:val="id-ID"/>
+        </w:rPr>
+        <w:t>dan</w:t>
+      </w:r>
+      <w:r>
+        <w:rPr>
+          <w:color w:val="000000"/>
+          <w:lang w:val="id-ID"/>
+        </w:rPr>
+        <w:t xml:space="preserve"> judul</w:t>
+      </w:r>
+      <w:r>
+        <w:rPr>
+          <w:color w:val="000000"/>
+          <w:lang w:val="id-ID"/>
+        </w:rPr>
+        <w:t xml:space="preserve"> TA</w:t>
+      </w:r>
+      <w:r>
+        <w:rPr>
+          <w:color w:val="000000"/>
+          <w:lang w:val="id-ID"/>
+        </w:rPr>
+        <w:t>.</w:t>
+      </w:r>
+      <w:r>
+        <w:rPr>
+          <w:color w:val="000000"/>
+          <w:lang w:val="id-ID"/>
+        </w:rPr>
+        <w:t xml:space="preserve"> </w:t>
+      </w:r>
+      <w:r>
+        <w:rPr>
+          <w:color w:val="000000"/>
+          <w:lang w:val="id-ID"/>
+        </w:rPr>
+        <w:t>Dengan penjelasan di</w:t>
+      </w:r>
+      <w:r>
+        <w:rPr>
+          <w:color w:val="000000"/>
+          <w:lang w:val="id-ID"/>
+        </w:rPr>
+        <w:t xml:space="preserve"> sub-bagia</w:t>
+      </w:r>
+      <w:r>
+        <w:rPr>
+          <w:color w:val="000000"/>
+          <w:lang w:val="id-ID"/>
+        </w:rPr>
+        <w:t>n</w:t>
+      </w:r>
+      <w:r>
+        <w:rPr>
+          <w:color w:val="000000"/>
+          <w:lang w:val="id-ID"/>
+        </w:rPr>
+        <w:t xml:space="preserve"> ini</w:t>
+      </w:r>
+      <w:r>
+        <w:rPr>
+          <w:color w:val="000000"/>
+          <w:lang w:val="id-ID"/>
+        </w:rPr>
+        <w:t>, maka topiknya menjadi jelas bagi pembaca.</w:t>
+      </w:r>
+      <w:r>
+        <w:rPr>
+          <w:color w:val="000000"/>
+          <w:lang w:val="id-ID"/>
+        </w:rPr>
+        <w:t xml:space="preserve"> </w:t>
+      </w:r>
+      <w:r>
+        <w:rPr>
+          <w:color w:val="000000"/>
+          <w:lang w:val="id-ID"/>
+        </w:rPr>
+        <w:t xml:space="preserve">Kalau digambarkan dalam </w:t>
+      </w:r>
+      <w:r>
+        <w:rPr>
+          <w:color w:val="000000"/>
+          <w:lang w:val="id-ID"/>
+        </w:rPr>
+        <w:t xml:space="preserve">sebuah </w:t>
+      </w:r>
+      <w:r>
+        <w:rPr>
+          <w:color w:val="000000"/>
+          <w:lang w:val="id-ID"/>
+        </w:rPr>
+        <w:t xml:space="preserve">algoritma, maka </w:t>
+      </w:r>
+      <w:r>
+        <w:rPr>
+          <w:color w:val="000000"/>
+          <w:lang w:val="id-ID"/>
+        </w:rPr>
+        <w:t xml:space="preserve">salah satu materi utama pada </w:t>
+      </w:r>
+      <w:r>
+        <w:rPr>
+          <w:color w:val="000000"/>
+          <w:lang w:val="id-ID"/>
+        </w:rPr>
+        <w:t xml:space="preserve">sub-bagian ini </w:t>
+      </w:r>
+      <w:r>
+        <w:rPr>
+          <w:color w:val="000000"/>
+          <w:lang w:val="id-ID"/>
+        </w:rPr>
+        <w:t xml:space="preserve">menjelaskan apa </w:t>
+      </w:r>
+      <w:proofErr w:type="spellStart"/>
+      <w:r>
+        <w:rPr>
+          <w:color w:val="000000"/>
+          <w:lang w:val="id-ID"/>
+        </w:rPr>
+        <w:t>input</w:t>
+      </w:r>
+      <w:proofErr w:type="spellEnd"/>
+      <w:r>
+        <w:rPr>
+          <w:color w:val="000000"/>
+          <w:lang w:val="id-ID"/>
+        </w:rPr>
+        <w:t xml:space="preserve"> dan </w:t>
+      </w:r>
+      <w:proofErr w:type="spellStart"/>
+      <w:r>
+        <w:rPr>
+          <w:color w:val="000000"/>
+          <w:lang w:val="id-ID"/>
+        </w:rPr>
+        <w:t>output</w:t>
+      </w:r>
+      <w:proofErr w:type="spellEnd"/>
+      <w:r>
+        <w:rPr>
+          <w:color w:val="000000"/>
+          <w:lang w:val="id-ID"/>
+        </w:rPr>
+        <w:t xml:space="preserve"> dari algoritma t</w:t>
+      </w:r>
+      <w:r>
+        <w:rPr>
+          <w:color w:val="000000"/>
+          <w:lang w:val="id-ID"/>
+        </w:rPr>
+        <w:t>er</w:t>
+      </w:r>
+      <w:r>
+        <w:rPr>
+          <w:color w:val="000000"/>
+          <w:lang w:val="id-ID"/>
+        </w:rPr>
+        <w:t>s</w:t>
+      </w:r>
+      <w:r>
+        <w:rPr>
+          <w:color w:val="000000"/>
+          <w:lang w:val="id-ID"/>
+        </w:rPr>
+        <w:t>e</w:t>
+      </w:r>
+      <w:r>
+        <w:rPr>
+          <w:color w:val="000000"/>
+          <w:lang w:val="id-ID"/>
+        </w:rPr>
+        <w:t>b</w:t>
+      </w:r>
+      <w:r>
+        <w:rPr>
+          <w:color w:val="000000"/>
+          <w:lang w:val="id-ID"/>
+        </w:rPr>
+        <w:t>ut</w:t>
+      </w:r>
+      <w:r>
+        <w:rPr>
+          <w:color w:val="000000"/>
+          <w:lang w:val="id-ID"/>
+        </w:rPr>
+        <w:t>.</w:t>
+      </w:r>
+      <w:r>
+        <w:rPr>
+          <w:color w:val="000000"/>
+          <w:lang w:val="id-ID"/>
+        </w:rPr>
+        <w:t xml:space="preserve"> Oleh karena itu, sangat dianjurkan untuk menerangkan</w:t>
+      </w:r>
+      <w:r>
+        <w:rPr>
+          <w:color w:val="000000"/>
+          <w:lang w:val="id-ID"/>
+        </w:rPr>
+        <w:t xml:space="preserve"> apa </w:t>
+      </w:r>
+      <w:proofErr w:type="spellStart"/>
+      <w:r>
+        <w:rPr>
+          <w:color w:val="000000"/>
+          <w:lang w:val="id-ID"/>
+        </w:rPr>
+        <w:t>input</w:t>
+      </w:r>
+      <w:proofErr w:type="spellEnd"/>
+      <w:r>
+        <w:rPr>
+          <w:color w:val="000000"/>
+          <w:lang w:val="id-ID"/>
+        </w:rPr>
+        <w:t xml:space="preserve"> dan </w:t>
+      </w:r>
+      <w:proofErr w:type="spellStart"/>
+      <w:r>
+        <w:rPr>
+          <w:color w:val="000000"/>
+          <w:lang w:val="id-ID"/>
+        </w:rPr>
+        <w:t>output</w:t>
+      </w:r>
+      <w:proofErr w:type="spellEnd"/>
+      <w:r>
+        <w:rPr>
+          <w:color w:val="000000"/>
+          <w:lang w:val="id-ID"/>
+        </w:rPr>
+        <w:t>, serta sebuah con</w:t>
+      </w:r>
+      <w:r>
+        <w:rPr>
+          <w:color w:val="000000"/>
+          <w:lang w:val="id-ID"/>
+        </w:rPr>
+        <w:t>toh kasus</w:t>
+      </w:r>
+      <w:r>
+        <w:rPr>
+          <w:color w:val="000000"/>
+          <w:lang w:val="id-ID"/>
+        </w:rPr>
+        <w:t>nya</w:t>
+      </w:r>
+      <w:r>
+        <w:rPr>
+          <w:color w:val="000000"/>
+          <w:lang w:val="id-ID"/>
+        </w:rPr>
+        <w:t xml:space="preserve"> secara sangat singkat.</w:t>
+      </w:r>
+    </w:p>
+    <w:p>
+      <w:pPr>
+        <w:ind w:firstLine="426"/>
+        <w:jc w:val="both"/>
+        <w:rPr>
+          <w:color w:val="000000"/>
+          <w:lang w:val="id-ID"/>
+        </w:rPr>
+      </w:pPr>
+      <w:r>
+        <w:rPr>
+          <w:color w:val="000000"/>
+          <w:lang w:val="id-ID"/>
+        </w:rPr>
         <w:t>Sebutkan batasan pekerjaan</w:t>
       </w:r>
       <w:r>
@@ -6923,7 +7581,15 @@
           <w:color w:val="000000"/>
           <w:lang w:val="id-ID"/>
         </w:rPr>
-        <w:t xml:space="preserve">temukan alat bantu otomatis </w:t>
+        <w:t xml:space="preserve">temukan alat bantu </w:t>
+      </w:r>
+      <w:r>
+        <w:rPr>
+          <w:color w:val="000000"/>
+          <w:lang w:val="id-ID"/>
+        </w:rPr>
+        <w:lastRenderedPageBreak/>
+        <w:t xml:space="preserve">otomatis </w:t>
       </w:r>
       <w:proofErr w:type="spellStart"/>
       <w:r>
@@ -7451,27 +8117,14 @@
             <w:r>
               <w:t xml:space="preserve">Gambar </w:t>
             </w:r>
-            <w:r>
-              <w:fldChar w:fldCharType="begin"/>
-            </w:r>
-            <w:r>
-              <w:instrText xml:space="preserve"> SEQ Gambar \* ARABIC </w:instrText>
-            </w:r>
-            <w:r>
-              <w:fldChar w:fldCharType="separate"/>
-            </w:r>
-            <w:r>
-              <w:rPr>
-                <w:noProof/>
-              </w:rPr>
-              <w:t>1</w:t>
-            </w:r>
-            <w:r>
-              <w:rPr>
-                <w:noProof/>
-              </w:rPr>
-              <w:fldChar w:fldCharType="end"/>
-            </w:r>
+            <w:fldSimple w:instr=" SEQ Gambar \* ARABIC ">
+              <w:r>
+                <w:rPr>
+                  <w:noProof/>
+                </w:rPr>
+                <w:t>1</w:t>
+              </w:r>
+            </w:fldSimple>
             <w:r>
               <w:rPr>
                 <w:color w:val="000000"/>
@@ -7538,27 +8191,14 @@
       <w:r>
         <w:t xml:space="preserve"> </w:t>
       </w:r>
-      <w:r>
-        <w:fldChar w:fldCharType="begin"/>
-      </w:r>
-      <w:r>
-        <w:instrText xml:space="preserve"> SEQ Tabel \* ARABIC </w:instrText>
-      </w:r>
-      <w:r>
-        <w:fldChar w:fldCharType="separate"/>
-      </w:r>
-      <w:r>
-        <w:rPr>
-          <w:noProof/>
-        </w:rPr>
-        <w:t>1</w:t>
-      </w:r>
-      <w:r>
-        <w:rPr>
-          <w:noProof/>
-        </w:rPr>
-        <w:fldChar w:fldCharType="end"/>
-      </w:r>
+      <w:fldSimple w:instr=" SEQ Tabel \* ARABIC ">
+        <w:r>
+          <w:rPr>
+            <w:noProof/>
+          </w:rPr>
+          <w:t>1</w:t>
+        </w:r>
+      </w:fldSimple>
       <w:r>
         <w:rPr>
           <w:lang w:val="id-ID"/>
@@ -9163,6 +9803,7 @@
           <w:color w:val="000000"/>
           <w:lang w:val="id-ID"/>
         </w:rPr>
+        <w:lastRenderedPageBreak/>
         <w:t>Setelah</w:t>
       </w:r>
       <w:r>
@@ -9751,7 +10392,6 @@
           <w:color w:val="000000"/>
           <w:lang w:val="id-ID"/>
         </w:rPr>
-        <w:lastRenderedPageBreak/>
         <w:t xml:space="preserve">Bagian ini berisi </w:t>
       </w:r>
       <w:r>
@@ -10656,7 +11296,7 @@
               </w:tblGrid>
               <w:tr>
                 <w:trPr>
-                  <w:divId w:val="522523394"/>
+                  <w:divId w:val="85663586"/>
                   <w:tblCellSpacing w:w="15" w:type="dxa"/>
                 </w:trPr>
                 <w:tc>
@@ -10671,6 +11311,66 @@
                         <w:noProof/>
                         <w:sz w:val="24"/>
                         <w:szCs w:val="24"/>
+                      </w:rPr>
+                    </w:pPr>
+                    <w:r>
+                      <w:rPr>
+                        <w:noProof/>
+                      </w:rPr>
+                      <w:t xml:space="preserve">[1] </w:t>
+                    </w:r>
+                  </w:p>
+                </w:tc>
+                <w:tc>
+                  <w:tcPr>
+                    <w:tcW w:w="0" w:type="auto"/>
+                    <w:hideMark/>
+                  </w:tcPr>
+                  <w:p>
+                    <w:pPr>
+                      <w:pStyle w:val="Bibliography"/>
+                      <w:rPr>
+                        <w:noProof/>
+                      </w:rPr>
+                    </w:pPr>
+                    <w:r>
+                      <w:rPr>
+                        <w:noProof/>
+                      </w:rPr>
+                      <w:t xml:space="preserve">B. Wisnuadhi, G. Munawar and U. Wahyu, "Performance Comparison of Native Android Application on MVP and MVVM," </w:t>
+                    </w:r>
+                    <w:r>
+                      <w:rPr>
+                        <w:i/>
+                        <w:iCs/>
+                        <w:noProof/>
+                      </w:rPr>
+                      <w:t xml:space="preserve">Advances in Engineering Research, </w:t>
+                    </w:r>
+                    <w:r>
+                      <w:rPr>
+                        <w:noProof/>
+                      </w:rPr>
+                      <w:t xml:space="preserve">vol. 198, pp. 276-282, 2020. </w:t>
+                    </w:r>
+                  </w:p>
+                </w:tc>
+              </w:tr>
+              <w:tr>
+                <w:trPr>
+                  <w:divId w:val="85663586"/>
+                  <w:tblCellSpacing w:w="15" w:type="dxa"/>
+                </w:trPr>
+                <w:tc>
+                  <w:tcPr>
+                    <w:tcW w:w="50" w:type="pct"/>
+                    <w:hideMark/>
+                  </w:tcPr>
+                  <w:p>
+                    <w:pPr>
+                      <w:pStyle w:val="Bibliography"/>
+                      <w:rPr>
+                        <w:noProof/>
                         <w:lang w:val="id-ID"/>
                       </w:rPr>
                     </w:pPr>
@@ -10679,7 +11379,7 @@
                         <w:noProof/>
                         <w:lang w:val="id-ID"/>
                       </w:rPr>
-                      <w:t xml:space="preserve">[1] </w:t>
+                      <w:t xml:space="preserve">[2] </w:t>
                     </w:r>
                   </w:p>
                 </w:tc>
@@ -10724,7 +11424,7 @@
               </w:tr>
               <w:tr>
                 <w:trPr>
-                  <w:divId w:val="522523394"/>
+                  <w:divId w:val="85663586"/>
                   <w:tblCellSpacing w:w="15" w:type="dxa"/>
                 </w:trPr>
                 <w:tc>
@@ -10745,7 +11445,7 @@
                         <w:noProof/>
                         <w:lang w:val="id-ID"/>
                       </w:rPr>
-                      <w:t xml:space="preserve">[2] </w:t>
+                      <w:t xml:space="preserve">[3] </w:t>
                     </w:r>
                   </w:p>
                 </w:tc>
@@ -10774,53 +11474,7 @@
               </w:tr>
               <w:tr>
                 <w:trPr>
-                  <w:divId w:val="522523394"/>
-                  <w:tblCellSpacing w:w="15" w:type="dxa"/>
-                </w:trPr>
-                <w:tc>
-                  <w:tcPr>
-                    <w:tcW w:w="50" w:type="pct"/>
-                    <w:hideMark/>
-                  </w:tcPr>
-                  <w:p>
-                    <w:pPr>
-                      <w:pStyle w:val="Bibliography"/>
-                      <w:rPr>
-                        <w:noProof/>
-                      </w:rPr>
-                    </w:pPr>
-                    <w:r>
-                      <w:rPr>
-                        <w:noProof/>
-                      </w:rPr>
-                      <w:t xml:space="preserve">[3] </w:t>
-                    </w:r>
-                  </w:p>
-                </w:tc>
-                <w:tc>
-                  <w:tcPr>
-                    <w:tcW w:w="0" w:type="auto"/>
-                    <w:hideMark/>
-                  </w:tcPr>
-                  <w:p>
-                    <w:pPr>
-                      <w:pStyle w:val="Bibliography"/>
-                      <w:rPr>
-                        <w:noProof/>
-                      </w:rPr>
-                    </w:pPr>
-                    <w:r>
-                      <w:rPr>
-                        <w:noProof/>
-                      </w:rPr>
-                      <w:t>Purnomo, Sudjino, Trijoko and S. Hadisusanto, Biologi Kelas XI Untuk SMA dan MA, vol. VII, Jakarta, DKI Jakarta: Pusat Perbukuan Departemen Nasional, 2009, pp. 194-200.</w:t>
-                    </w:r>
-                  </w:p>
-                </w:tc>
-              </w:tr>
-              <w:tr>
-                <w:trPr>
-                  <w:divId w:val="522523394"/>
+                  <w:divId w:val="85663586"/>
                   <w:tblCellSpacing w:w="15" w:type="dxa"/>
                 </w:trPr>
                 <w:tc>
@@ -10859,14 +11513,14 @@
                       <w:rPr>
                         <w:noProof/>
                       </w:rPr>
-                      <w:t>A. M. Safitri, "Helo Sehat," 21 April 2021. [Online]. Available: https://hellosehat.com/nutrisi/fakta-gizi/masalah-gizi-di-indonesia/. [Accessed 25 July 2021].</w:t>
+                      <w:t>Purnomo, Sudjino, Trijoko and S. Hadisusanto, Biologi Kelas XI Untuk SMA dan MA, vol. VII, Jakarta, DKI Jakarta: Pusat Perbukuan Departemen Nasional, 2009, pp. 194-200.</w:t>
                     </w:r>
                   </w:p>
                 </w:tc>
               </w:tr>
               <w:tr>
                 <w:trPr>
-                  <w:divId w:val="522523394"/>
+                  <w:divId w:val="85663586"/>
                   <w:tblCellSpacing w:w="15" w:type="dxa"/>
                 </w:trPr>
                 <w:tc>
@@ -10905,6 +11559,52 @@
                       <w:rPr>
                         <w:noProof/>
                       </w:rPr>
+                      <w:t>A. M. Safitri, "Helo Sehat," 21 April 2021. [Online]. Available: https://hellosehat.com/nutrisi/fakta-gizi/masalah-gizi-di-indonesia/. [Accessed 25 July 2021].</w:t>
+                    </w:r>
+                  </w:p>
+                </w:tc>
+              </w:tr>
+              <w:tr>
+                <w:trPr>
+                  <w:divId w:val="85663586"/>
+                  <w:tblCellSpacing w:w="15" w:type="dxa"/>
+                </w:trPr>
+                <w:tc>
+                  <w:tcPr>
+                    <w:tcW w:w="50" w:type="pct"/>
+                    <w:hideMark/>
+                  </w:tcPr>
+                  <w:p>
+                    <w:pPr>
+                      <w:pStyle w:val="Bibliography"/>
+                      <w:rPr>
+                        <w:noProof/>
+                      </w:rPr>
+                    </w:pPr>
+                    <w:r>
+                      <w:rPr>
+                        <w:noProof/>
+                      </w:rPr>
+                      <w:t xml:space="preserve">[6] </w:t>
+                    </w:r>
+                  </w:p>
+                </w:tc>
+                <w:tc>
+                  <w:tcPr>
+                    <w:tcW w:w="0" w:type="auto"/>
+                    <w:hideMark/>
+                  </w:tcPr>
+                  <w:p>
+                    <w:pPr>
+                      <w:pStyle w:val="Bibliography"/>
+                      <w:rPr>
+                        <w:noProof/>
+                      </w:rPr>
+                    </w:pPr>
+                    <w:r>
+                      <w:rPr>
+                        <w:noProof/>
+                      </w:rPr>
                       <w:t xml:space="preserve">Misnawati, "Aplikasi Penyedia Informasi Kebutuhan Gizi Orang Dewasa Berbasis Android," 2013. </w:t>
                     </w:r>
                   </w:p>
@@ -10912,7 +11612,7 @@
               </w:tr>
               <w:tr>
                 <w:trPr>
-                  <w:divId w:val="522523394"/>
+                  <w:divId w:val="85663586"/>
                   <w:tblCellSpacing w:w="15" w:type="dxa"/>
                 </w:trPr>
                 <w:tc>
@@ -10933,7 +11633,7 @@
                         <w:noProof/>
                         <w:lang w:val="id-ID"/>
                       </w:rPr>
-                      <w:t xml:space="preserve">[6] </w:t>
+                      <w:t xml:space="preserve">[7] </w:t>
                     </w:r>
                   </w:p>
                 </w:tc>
@@ -10962,67 +11662,7 @@
               </w:tr>
               <w:tr>
                 <w:trPr>
-                  <w:divId w:val="522523394"/>
-                  <w:tblCellSpacing w:w="15" w:type="dxa"/>
-                </w:trPr>
-                <w:tc>
-                  <w:tcPr>
-                    <w:tcW w:w="50" w:type="pct"/>
-                    <w:hideMark/>
-                  </w:tcPr>
-                  <w:p>
-                    <w:pPr>
-                      <w:pStyle w:val="Bibliography"/>
-                      <w:rPr>
-                        <w:noProof/>
-                      </w:rPr>
-                    </w:pPr>
-                    <w:r>
-                      <w:rPr>
-                        <w:noProof/>
-                      </w:rPr>
-                      <w:t xml:space="preserve">[7] </w:t>
-                    </w:r>
-                  </w:p>
-                </w:tc>
-                <w:tc>
-                  <w:tcPr>
-                    <w:tcW w:w="0" w:type="auto"/>
-                    <w:hideMark/>
-                  </w:tcPr>
-                  <w:p>
-                    <w:pPr>
-                      <w:pStyle w:val="Bibliography"/>
-                      <w:rPr>
-                        <w:noProof/>
-                      </w:rPr>
-                    </w:pPr>
-                    <w:r>
-                      <w:rPr>
-                        <w:noProof/>
-                      </w:rPr>
-                      <w:t xml:space="preserve">A. T. Sondha, U. Sa’adah, F. F. Hardiansyah and M. B. A. Rasyid, "Framework and Code Generator for Android Development with Clean Architecture Principles Implementation," </w:t>
-                    </w:r>
-                    <w:r>
-                      <w:rPr>
-                        <w:i/>
-                        <w:iCs/>
-                        <w:noProof/>
-                      </w:rPr>
-                      <w:t xml:space="preserve">Jurnal Nasional Teknik Elektro dan Teknologi Informasi, </w:t>
-                    </w:r>
-                    <w:r>
-                      <w:rPr>
-                        <w:noProof/>
-                      </w:rPr>
-                      <w:t xml:space="preserve">2020. </w:t>
-                    </w:r>
-                  </w:p>
-                </w:tc>
-              </w:tr>
-              <w:tr>
-                <w:trPr>
-                  <w:divId w:val="522523394"/>
+                  <w:divId w:val="85663586"/>
                   <w:tblCellSpacing w:w="15" w:type="dxa"/>
                 </w:trPr>
                 <w:tc>
@@ -11061,14 +11701,37 @@
                       <w:rPr>
                         <w:noProof/>
                       </w:rPr>
-                      <w:t>GlobalStats, "statcounter," 17 June 2021. [Online]. Available: https://gs.statcounter.com/os-market-share/mobile/indonesia. [Accessed 17 June 2021].</w:t>
+                      <w:t xml:space="preserve">A. T. Sondha, U. Sa’adah, F. F. Hardiansyah and M. B. A. Rasyid, "Framework and Code Generator for Android Development with Clean Architecture Principles Implementation," </w:t>
+                    </w:r>
+                    <w:r>
+                      <w:rPr>
+                        <w:i/>
+                        <w:iCs/>
+                        <w:noProof/>
+                      </w:rPr>
+                      <w:t xml:space="preserve">Jurnal Nasional Teknik Elektro </w:t>
+                    </w:r>
+                    <w:r>
+                      <w:rPr>
+                        <w:i/>
+                        <w:iCs/>
+                        <w:noProof/>
+                      </w:rPr>
+                      <w:lastRenderedPageBreak/>
+                      <w:t xml:space="preserve">dan Teknologi Informasi, </w:t>
+                    </w:r>
+                    <w:r>
+                      <w:rPr>
+                        <w:noProof/>
+                      </w:rPr>
+                      <w:t xml:space="preserve">2020. </w:t>
                     </w:r>
                   </w:p>
                 </w:tc>
               </w:tr>
               <w:tr>
                 <w:trPr>
-                  <w:divId w:val="522523394"/>
+                  <w:divId w:val="85663586"/>
                   <w:tblCellSpacing w:w="15" w:type="dxa"/>
                 </w:trPr>
                 <w:tc>
@@ -11087,7 +11750,54 @@
                       <w:rPr>
                         <w:noProof/>
                       </w:rPr>
+                      <w:lastRenderedPageBreak/>
                       <w:t xml:space="preserve">[9] </w:t>
+                    </w:r>
+                  </w:p>
+                </w:tc>
+                <w:tc>
+                  <w:tcPr>
+                    <w:tcW w:w="0" w:type="auto"/>
+                    <w:hideMark/>
+                  </w:tcPr>
+                  <w:p>
+                    <w:pPr>
+                      <w:pStyle w:val="Bibliography"/>
+                      <w:rPr>
+                        <w:noProof/>
+                      </w:rPr>
+                    </w:pPr>
+                    <w:r>
+                      <w:rPr>
+                        <w:noProof/>
+                      </w:rPr>
+                      <w:t>GlobalStats, "statcounter," 17 June 2021. [Online]. Available: https://gs.statcounter.com/os-market-share/mobile/indonesia. [Accessed 17 June 2021].</w:t>
+                    </w:r>
+                  </w:p>
+                </w:tc>
+              </w:tr>
+              <w:tr>
+                <w:trPr>
+                  <w:divId w:val="85663586"/>
+                  <w:tblCellSpacing w:w="15" w:type="dxa"/>
+                </w:trPr>
+                <w:tc>
+                  <w:tcPr>
+                    <w:tcW w:w="50" w:type="pct"/>
+                    <w:hideMark/>
+                  </w:tcPr>
+                  <w:p>
+                    <w:pPr>
+                      <w:pStyle w:val="Bibliography"/>
+                      <w:rPr>
+                        <w:noProof/>
+                      </w:rPr>
+                    </w:pPr>
+                    <w:r>
+                      <w:rPr>
+                        <w:noProof/>
+                      </w:rPr>
+                      <w:t xml:space="preserve">[10] </w:t>
                     </w:r>
                   </w:p>
                 </w:tc>
@@ -11114,7 +11824,7 @@
               </w:tr>
               <w:tr>
                 <w:trPr>
-                  <w:divId w:val="522523394"/>
+                  <w:divId w:val="85663586"/>
                   <w:tblCellSpacing w:w="15" w:type="dxa"/>
                 </w:trPr>
                 <w:tc>
@@ -11133,7 +11843,7 @@
                       <w:rPr>
                         <w:noProof/>
                       </w:rPr>
-                      <w:t xml:space="preserve">[10] </w:t>
+                      <w:t xml:space="preserve">[11] </w:t>
                     </w:r>
                   </w:p>
                 </w:tc>
@@ -11174,53 +11884,7 @@
               </w:tr>
               <w:tr>
                 <w:trPr>
-                  <w:divId w:val="522523394"/>
-                  <w:tblCellSpacing w:w="15" w:type="dxa"/>
-                </w:trPr>
-                <w:tc>
-                  <w:tcPr>
-                    <w:tcW w:w="50" w:type="pct"/>
-                    <w:hideMark/>
-                  </w:tcPr>
-                  <w:p>
-                    <w:pPr>
-                      <w:pStyle w:val="Bibliography"/>
-                      <w:rPr>
-                        <w:noProof/>
-                      </w:rPr>
-                    </w:pPr>
-                    <w:r>
-                      <w:rPr>
-                        <w:noProof/>
-                      </w:rPr>
-                      <w:t xml:space="preserve">[11] </w:t>
-                    </w:r>
-                  </w:p>
-                </w:tc>
-                <w:tc>
-                  <w:tcPr>
-                    <w:tcW w:w="0" w:type="auto"/>
-                    <w:hideMark/>
-                  </w:tcPr>
-                  <w:p>
-                    <w:pPr>
-                      <w:pStyle w:val="Bibliography"/>
-                      <w:rPr>
-                        <w:noProof/>
-                      </w:rPr>
-                    </w:pPr>
-                    <w:r>
-                      <w:rPr>
-                        <w:noProof/>
-                      </w:rPr>
-                      <w:t>Aditya, "Mengenal MVVM," KotaKode, 28 November 2020. [Online]. Available: https://kotakode.com/blogs/2817/Mengenal-MVVM. [Accessed 25 July 2021].</w:t>
-                    </w:r>
-                  </w:p>
-                </w:tc>
-              </w:tr>
-              <w:tr>
-                <w:trPr>
-                  <w:divId w:val="522523394"/>
+                  <w:divId w:val="85663586"/>
                   <w:tblCellSpacing w:w="15" w:type="dxa"/>
                 </w:trPr>
                 <w:tc>
@@ -11259,14 +11923,14 @@
                       <w:rPr>
                         <w:noProof/>
                       </w:rPr>
-                      <w:t>ICHI.PRO, "ICHI.PRO," ICHI.PRO, [Online]. Available: https://ichi.pro/id/pola-arsitektur-android-bagian-3-model-view-viewmodel-255013388990267. [Accessed 24 June 2021].</w:t>
+                      <w:t>Aditya, "Mengenal MVVM," KotaKode, 28 November 2020. [Online]. Available: https://kotakode.com/blogs/2817/Mengenal-MVVM. [Accessed 25 July 2021].</w:t>
                     </w:r>
                   </w:p>
                 </w:tc>
               </w:tr>
               <w:tr>
                 <w:trPr>
-                  <w:divId w:val="522523394"/>
+                  <w:divId w:val="85663586"/>
                   <w:tblCellSpacing w:w="15" w:type="dxa"/>
                 </w:trPr>
                 <w:tc>
@@ -11305,14 +11969,14 @@
                       <w:rPr>
                         <w:noProof/>
                       </w:rPr>
-                      <w:t>JitPack.io, "JitPack.io," [Online]. Available: https://jitpack.io/docs/. [Accessed 24 June 2021].</w:t>
+                      <w:t xml:space="preserve">L. Tian, A comparison of Android Native App Architecture MVC, MVP and MVVM, Dutch: Eindhoven University of Technology, 2016. </w:t>
                     </w:r>
                   </w:p>
                 </w:tc>
               </w:tr>
               <w:tr>
                 <w:trPr>
-                  <w:divId w:val="522523394"/>
+                  <w:divId w:val="85663586"/>
                   <w:tblCellSpacing w:w="15" w:type="dxa"/>
                 </w:trPr>
                 <w:tc>
@@ -11351,14 +12015,14 @@
                       <w:rPr>
                         <w:noProof/>
                       </w:rPr>
-                      <w:t>Developer Android Google, "Developer Android Google," [Online]. Available: https://developer.android.com/topic/libraries/architecture?hl=id. [Accessed 24 June 2021].</w:t>
+                      <w:t>ICHI.PRO, "ICHI.PRO," ICHI.PRO, [Online]. Available: https://ichi.pro/id/pola-arsitektur-android-bagian-3-model-view-viewmodel-255013388990267. [Accessed 24 June 2021].</w:t>
                     </w:r>
                   </w:p>
                 </w:tc>
               </w:tr>
               <w:tr>
                 <w:trPr>
-                  <w:divId w:val="522523394"/>
+                  <w:divId w:val="85663586"/>
                   <w:tblCellSpacing w:w="15" w:type="dxa"/>
                 </w:trPr>
                 <w:tc>
@@ -11377,7 +12041,6 @@
                       <w:rPr>
                         <w:noProof/>
                       </w:rPr>
-                      <w:lastRenderedPageBreak/>
                       <w:t xml:space="preserve">[15] </w:t>
                     </w:r>
                   </w:p>
@@ -11398,14 +12061,14 @@
                       <w:rPr>
                         <w:noProof/>
                       </w:rPr>
-                      <w:t>Code Tutsplus, "Code Tutsplus," [Online]. Available: https://code.tutsplus.com/id/tutorials/introduction-to-android-architecture--cms-28749. [Accessed 24 June 2021].</w:t>
+                      <w:t>JitPack.io, "JitPack.io," [Online]. Available: https://jitpack.io/docs/. [Accessed 24 June 2021].</w:t>
                     </w:r>
                   </w:p>
                 </w:tc>
               </w:tr>
               <w:tr>
                 <w:trPr>
-                  <w:divId w:val="522523394"/>
+                  <w:divId w:val="85663586"/>
                   <w:tblCellSpacing w:w="15" w:type="dxa"/>
                 </w:trPr>
                 <w:tc>
@@ -11444,14 +12107,14 @@
                       <w:rPr>
                         <w:noProof/>
                       </w:rPr>
-                      <w:t>ID Cloud Host, "ID Cloud Host," [Online]. Available: https://idcloudhost.com/panduan/mengenal-apa-itu-framework-codeigniter/. [Accessed 24 June 2021].</w:t>
+                      <w:t>Developer Android Google, "Developer Android Google," [Online]. Available: https://developer.android.com/topic/libraries/architecture?hl=id. [Accessed 24 June 2021].</w:t>
                     </w:r>
                   </w:p>
                 </w:tc>
               </w:tr>
               <w:tr>
                 <w:trPr>
-                  <w:divId w:val="522523394"/>
+                  <w:divId w:val="85663586"/>
                   <w:tblCellSpacing w:w="15" w:type="dxa"/>
                 </w:trPr>
                 <w:tc>
@@ -11490,14 +12153,14 @@
                       <w:rPr>
                         <w:noProof/>
                       </w:rPr>
-                      <w:t>Binus University School Of Information System, "Binus University School Of Information System," 17 March 2020. [Online]. Available: https://sis.binus.ac.id/2020/03/17/design-thinking-pengertian-tahapan-dan-contoh-penerapannya/. [Accessed 24 June 2021].</w:t>
+                      <w:t>Code Tutsplus, "Code Tutsplus," [Online]. Available: https://code.tutsplus.com/id/tutorials/introduction-to-android-architecture--cms-28749. [Accessed 24 June 2021].</w:t>
                     </w:r>
                   </w:p>
                 </w:tc>
               </w:tr>
               <w:tr>
                 <w:trPr>
-                  <w:divId w:val="522523394"/>
+                  <w:divId w:val="85663586"/>
                   <w:tblCellSpacing w:w="15" w:type="dxa"/>
                 </w:trPr>
                 <w:tc>
@@ -11536,14 +12199,14 @@
                       <w:rPr>
                         <w:noProof/>
                       </w:rPr>
-                      <w:t>Lancang Kuning, "Lancang Kuning," 29 January 2021. [Online]. Available: https://lancangkuning.com/post/30630/perbedaan-pemrograman-native-dan-framework.html. [Accessed 26 June 2021].</w:t>
+                      <w:t>ID Cloud Host, "ID Cloud Host," [Online]. Available: https://idcloudhost.com/panduan/mengenal-apa-itu-framework-codeigniter/. [Accessed 24 June 2021].</w:t>
                     </w:r>
                   </w:p>
                 </w:tc>
               </w:tr>
               <w:tr>
                 <w:trPr>
-                  <w:divId w:val="522523394"/>
+                  <w:divId w:val="85663586"/>
                   <w:tblCellSpacing w:w="15" w:type="dxa"/>
                 </w:trPr>
                 <w:tc>
@@ -11582,14 +12245,14 @@
                       <w:rPr>
                         <w:noProof/>
                       </w:rPr>
-                      <w:t>CIAS, "Keuntungan Menggunakan Design Thinking," CIAS, 3 March 2021. [Online]. Available: https://www.cias.co/post/keuntungan-menggunakan-design-thinking. [Accessed 25 July 2021].</w:t>
+                      <w:t>Binus University School Of Information System, "Binus University School Of Information System," 17 March 2020. [Online]. Available: https://sis.binus.ac.id/2020/03/17/design-thinking-pengertian-tahapan-dan-contoh-penerapannya/. [Accessed 24 June 2021].</w:t>
                     </w:r>
                   </w:p>
                 </w:tc>
               </w:tr>
               <w:tr>
                 <w:trPr>
-                  <w:divId w:val="522523394"/>
+                  <w:divId w:val="85663586"/>
                   <w:tblCellSpacing w:w="15" w:type="dxa"/>
                 </w:trPr>
                 <w:tc>
@@ -11628,6 +12291,98 @@
                       <w:rPr>
                         <w:noProof/>
                       </w:rPr>
+                      <w:t>Lancang Kuning, "Lancang Kuning," 29 January 2021. [Online]. Available: https://lancangkuning.com/post/30630/perbedaan-pemrograman-native-dan-framework.html. [Accessed 26 June 2021].</w:t>
+                    </w:r>
+                  </w:p>
+                </w:tc>
+              </w:tr>
+              <w:tr>
+                <w:trPr>
+                  <w:divId w:val="85663586"/>
+                  <w:tblCellSpacing w:w="15" w:type="dxa"/>
+                </w:trPr>
+                <w:tc>
+                  <w:tcPr>
+                    <w:tcW w:w="50" w:type="pct"/>
+                    <w:hideMark/>
+                  </w:tcPr>
+                  <w:p>
+                    <w:pPr>
+                      <w:pStyle w:val="Bibliography"/>
+                      <w:rPr>
+                        <w:noProof/>
+                      </w:rPr>
+                    </w:pPr>
+                    <w:r>
+                      <w:rPr>
+                        <w:noProof/>
+                      </w:rPr>
+                      <w:t xml:space="preserve">[21] </w:t>
+                    </w:r>
+                  </w:p>
+                </w:tc>
+                <w:tc>
+                  <w:tcPr>
+                    <w:tcW w:w="0" w:type="auto"/>
+                    <w:hideMark/>
+                  </w:tcPr>
+                  <w:p>
+                    <w:pPr>
+                      <w:pStyle w:val="Bibliography"/>
+                      <w:rPr>
+                        <w:noProof/>
+                      </w:rPr>
+                    </w:pPr>
+                    <w:r>
+                      <w:rPr>
+                        <w:noProof/>
+                      </w:rPr>
+                      <w:t>CIAS, "Keuntungan Menggunakan Design Thinking," CIAS, 3 March 2021. [Online]. Available: https://www.cias.co/post/keuntungan-menggunakan-design-thinking. [Accessed 25 July 2021].</w:t>
+                    </w:r>
+                  </w:p>
+                </w:tc>
+              </w:tr>
+              <w:tr>
+                <w:trPr>
+                  <w:divId w:val="85663586"/>
+                  <w:tblCellSpacing w:w="15" w:type="dxa"/>
+                </w:trPr>
+                <w:tc>
+                  <w:tcPr>
+                    <w:tcW w:w="50" w:type="pct"/>
+                    <w:hideMark/>
+                  </w:tcPr>
+                  <w:p>
+                    <w:pPr>
+                      <w:pStyle w:val="Bibliography"/>
+                      <w:rPr>
+                        <w:noProof/>
+                      </w:rPr>
+                    </w:pPr>
+                    <w:r>
+                      <w:rPr>
+                        <w:noProof/>
+                      </w:rPr>
+                      <w:t xml:space="preserve">[22] </w:t>
+                    </w:r>
+                  </w:p>
+                </w:tc>
+                <w:tc>
+                  <w:tcPr>
+                    <w:tcW w:w="0" w:type="auto"/>
+                    <w:hideMark/>
+                  </w:tcPr>
+                  <w:p>
+                    <w:pPr>
+                      <w:pStyle w:val="Bibliography"/>
+                      <w:rPr>
+                        <w:noProof/>
+                      </w:rPr>
+                    </w:pPr>
+                    <w:r>
+                      <w:rPr>
+                        <w:noProof/>
+                      </w:rPr>
                       <w:t xml:space="preserve">B. S. Panca, S. Mardiyanto and B. Hendradjaya, "Evaluation of Software Design Pattern on Mobile Application Based Service Development Related to the Value of Maintainability and Modularity". </w:t>
                     </w:r>
                   </w:p>
@@ -11635,7 +12390,7 @@
               </w:tr>
               <w:tr>
                 <w:trPr>
-                  <w:divId w:val="522523394"/>
+                  <w:divId w:val="85663586"/>
                   <w:tblCellSpacing w:w="15" w:type="dxa"/>
                 </w:trPr>
                 <w:tc>
@@ -11656,7 +12411,7 @@
                         <w:noProof/>
                         <w:lang w:val="id-ID"/>
                       </w:rPr>
-                      <w:t xml:space="preserve">[21] </w:t>
+                      <w:t xml:space="preserve">[23] </w:t>
                     </w:r>
                   </w:p>
                 </w:tc>
@@ -11685,7 +12440,7 @@
               </w:tr>
               <w:tr>
                 <w:trPr>
-                  <w:divId w:val="522523394"/>
+                  <w:divId w:val="85663586"/>
                   <w:tblCellSpacing w:w="15" w:type="dxa"/>
                 </w:trPr>
                 <w:tc>
@@ -11706,7 +12461,7 @@
                         <w:noProof/>
                         <w:lang w:val="id-ID"/>
                       </w:rPr>
-                      <w:t xml:space="preserve">[22] </w:t>
+                      <w:t xml:space="preserve">[24] </w:t>
                     </w:r>
                   </w:p>
                 </w:tc>
@@ -11735,7 +12490,7 @@
               </w:tr>
               <w:tr>
                 <w:trPr>
-                  <w:divId w:val="522523394"/>
+                  <w:divId w:val="85663586"/>
                   <w:tblCellSpacing w:w="15" w:type="dxa"/>
                 </w:trPr>
                 <w:tc>
@@ -11754,7 +12509,7 @@
                       <w:rPr>
                         <w:noProof/>
                       </w:rPr>
-                      <w:t xml:space="preserve">[23] </w:t>
+                      <w:t xml:space="preserve">[25] </w:t>
                     </w:r>
                   </w:p>
                 </w:tc>
@@ -11795,7 +12550,7 @@
               </w:tr>
               <w:tr>
                 <w:trPr>
-                  <w:divId w:val="522523394"/>
+                  <w:divId w:val="85663586"/>
                   <w:tblCellSpacing w:w="15" w:type="dxa"/>
                 </w:trPr>
                 <w:tc>
@@ -11814,7 +12569,7 @@
                       <w:rPr>
                         <w:noProof/>
                       </w:rPr>
-                      <w:t xml:space="preserve">[24] </w:t>
+                      <w:t xml:space="preserve">[26] </w:t>
                     </w:r>
                   </w:p>
                 </w:tc>
@@ -11841,7 +12596,7 @@
               </w:tr>
               <w:tr>
                 <w:trPr>
-                  <w:divId w:val="522523394"/>
+                  <w:divId w:val="85663586"/>
                   <w:tblCellSpacing w:w="15" w:type="dxa"/>
                 </w:trPr>
                 <w:tc>
@@ -11860,7 +12615,7 @@
                       <w:rPr>
                         <w:noProof/>
                       </w:rPr>
-                      <w:t xml:space="preserve">[25] </w:t>
+                      <w:t xml:space="preserve">[27] </w:t>
                     </w:r>
                   </w:p>
                 </w:tc>
@@ -11901,7 +12656,7 @@
               </w:tr>
               <w:tr>
                 <w:trPr>
-                  <w:divId w:val="522523394"/>
+                  <w:divId w:val="85663586"/>
                   <w:tblCellSpacing w:w="15" w:type="dxa"/>
                 </w:trPr>
                 <w:tc>
@@ -11920,7 +12675,7 @@
                       <w:rPr>
                         <w:noProof/>
                       </w:rPr>
-                      <w:t xml:space="preserve">[26] </w:t>
+                      <w:t xml:space="preserve">[28] </w:t>
                     </w:r>
                   </w:p>
                 </w:tc>
@@ -11947,7 +12702,7 @@
               </w:tr>
               <w:tr>
                 <w:trPr>
-                  <w:divId w:val="522523394"/>
+                  <w:divId w:val="85663586"/>
                   <w:tblCellSpacing w:w="15" w:type="dxa"/>
                 </w:trPr>
                 <w:tc>
@@ -11966,7 +12721,7 @@
                       <w:rPr>
                         <w:noProof/>
                       </w:rPr>
-                      <w:t xml:space="preserve">[27] </w:t>
+                      <w:t xml:space="preserve">[29] </w:t>
                     </w:r>
                   </w:p>
                 </w:tc>
@@ -12007,7 +12762,7 @@
               </w:tr>
               <w:tr>
                 <w:trPr>
-                  <w:divId w:val="522523394"/>
+                  <w:divId w:val="85663586"/>
                   <w:tblCellSpacing w:w="15" w:type="dxa"/>
                 </w:trPr>
                 <w:tc>
@@ -12026,7 +12781,7 @@
                       <w:rPr>
                         <w:noProof/>
                       </w:rPr>
-                      <w:t xml:space="preserve">[28] </w:t>
+                      <w:t xml:space="preserve">[30] </w:t>
                     </w:r>
                   </w:p>
                 </w:tc>
@@ -12053,7 +12808,7 @@
               </w:tr>
               <w:tr>
                 <w:trPr>
-                  <w:divId w:val="522523394"/>
+                  <w:divId w:val="85663586"/>
                   <w:tblCellSpacing w:w="15" w:type="dxa"/>
                 </w:trPr>
                 <w:tc>
@@ -12072,7 +12827,7 @@
                       <w:rPr>
                         <w:noProof/>
                       </w:rPr>
-                      <w:t xml:space="preserve">[29] </w:t>
+                      <w:t xml:space="preserve">[31] </w:t>
                     </w:r>
                   </w:p>
                 </w:tc>
@@ -12113,7 +12868,7 @@
               </w:tr>
               <w:tr>
                 <w:trPr>
-                  <w:divId w:val="522523394"/>
+                  <w:divId w:val="85663586"/>
                   <w:tblCellSpacing w:w="15" w:type="dxa"/>
                 </w:trPr>
                 <w:tc>
@@ -12132,7 +12887,7 @@
                       <w:rPr>
                         <w:noProof/>
                       </w:rPr>
-                      <w:t xml:space="preserve">[30] </w:t>
+                      <w:t xml:space="preserve">[32] </w:t>
                     </w:r>
                   </w:p>
                 </w:tc>
@@ -12160,7 +12915,7 @@
             </w:tbl>
             <w:p>
               <w:pPr>
-                <w:divId w:val="522523394"/>
+                <w:divId w:val="85663586"/>
                 <w:rPr>
                   <w:noProof/>
                 </w:rPr>
@@ -15922,7 +16677,7 @@
     <b:YearAccessed>2021</b:YearAccessed>
     <b:MonthAccessed>June</b:MonthAccessed>
     <b:DayAccessed>24</b:DayAccessed>
-    <b:RefOrder>12</b:RefOrder>
+    <b:RefOrder>14</b:RefOrder>
   </b:Source>
   <b:Source>
     <b:Tag>Jit21</b:Tag>
@@ -15938,7 +16693,7 @@
     <b:YearAccessed>2021</b:YearAccessed>
     <b:MonthAccessed>June</b:MonthAccessed>
     <b:DayAccessed>24</b:DayAccessed>
-    <b:RefOrder>13</b:RefOrder>
+    <b:RefOrder>15</b:RefOrder>
   </b:Source>
   <b:Source>
     <b:Tag>Dev21</b:Tag>
@@ -15954,7 +16709,7 @@
     <b:YearAccessed>2021</b:YearAccessed>
     <b:MonthAccessed>June</b:MonthAccessed>
     <b:DayAccessed>24</b:DayAccessed>
-    <b:RefOrder>14</b:RefOrder>
+    <b:RefOrder>16</b:RefOrder>
   </b:Source>
   <b:Source>
     <b:Tag>Cod21</b:Tag>
@@ -15970,7 +16725,7 @@
     <b:YearAccessed>2021</b:YearAccessed>
     <b:MonthAccessed>June</b:MonthAccessed>
     <b:DayAccessed>24</b:DayAccessed>
-    <b:RefOrder>15</b:RefOrder>
+    <b:RefOrder>17</b:RefOrder>
   </b:Source>
   <b:Source>
     <b:Tag>IDC21</b:Tag>
@@ -15986,7 +16741,7 @@
     <b:YearAccessed>2021</b:YearAccessed>
     <b:MonthAccessed>June</b:MonthAccessed>
     <b:DayAccessed>24</b:DayAccessed>
-    <b:RefOrder>16</b:RefOrder>
+    <b:RefOrder>18</b:RefOrder>
   </b:Source>
   <b:Source>
     <b:Tag>Glo21</b:Tag>
@@ -16005,7 +16760,7 @@
     <b:YearAccessed>2021</b:YearAccessed>
     <b:MonthAccessed>June</b:MonthAccessed>
     <b:DayAccessed>17</b:DayAccessed>
-    <b:RefOrder>8</b:RefOrder>
+    <b:RefOrder>9</b:RefOrder>
   </b:Source>
   <b:Source>
     <b:Tag>Bin20</b:Tag>
@@ -16024,7 +16779,7 @@
     <b:YearAccessed>2021</b:YearAccessed>
     <b:MonthAccessed>June</b:MonthAccessed>
     <b:DayAccessed>24</b:DayAccessed>
-    <b:RefOrder>17</b:RefOrder>
+    <b:RefOrder>19</b:RefOrder>
   </b:Source>
   <b:Source>
     <b:Tag>Lan21</b:Tag>
@@ -16043,7 +16798,7 @@
     <b:YearAccessed>2021</b:YearAccessed>
     <b:MonthAccessed>June</b:MonthAccessed>
     <b:DayAccessed>26</b:DayAccessed>
-    <b:RefOrder>18</b:RefOrder>
+    <b:RefOrder>20</b:RefOrder>
   </b:Source>
   <b:Source>
     <b:Tag>Adi20</b:Tag>
@@ -16063,7 +16818,7 @@
         <b:Corporate>Aditya</b:Corporate>
       </b:Author>
     </b:Author>
-    <b:RefOrder>11</b:RefOrder>
+    <b:RefOrder>12</b:RefOrder>
   </b:Source>
   <b:Source>
     <b:Tag>CIA21</b:Tag>
@@ -16083,7 +16838,7 @@
     <b:YearAccessed>2021</b:YearAccessed>
     <b:MonthAccessed>July</b:MonthAccessed>
     <b:DayAccessed>25</b:DayAccessed>
-    <b:RefOrder>19</b:RefOrder>
+    <b:RefOrder>21</b:RefOrder>
   </b:Source>
   <b:Source>
     <b:Tag>Pur09</b:Tag>
@@ -16116,7 +16871,7 @@
     </b:Author>
     <b:StateProvince>DKI Jakarta</b:StateProvince>
     <b:CountryRegion>Indonesia</b:CountryRegion>
-    <b:RefOrder>3</b:RefOrder>
+    <b:RefOrder>4</b:RefOrder>
   </b:Source>
   <b:Source>
     <b:Tag>Pan</b:Tag>
@@ -16143,7 +16898,7 @@
         </b:NameList>
       </b:Author>
     </b:Author>
-    <b:RefOrder>20</b:RefOrder>
+    <b:RefOrder>22</b:RefOrder>
   </b:Source>
   <b:Source>
     <b:Tag>Mis13</b:Tag>
@@ -16161,7 +16916,7 @@
         </b:NameList>
       </b:Author>
     </b:Author>
-    <b:RefOrder>5</b:RefOrder>
+    <b:RefOrder>6</b:RefOrder>
   </b:Source>
   <b:Source>
     <b:Tag>Son20</b:Tag>
@@ -16196,7 +16951,7 @@
         </b:NameList>
       </b:Author>
     </b:Author>
-    <b:RefOrder>7</b:RefOrder>
+    <b:RefOrder>8</b:RefOrder>
   </b:Source>
   <b:Source>
     <b:Tag>Sup15</b:Tag>
@@ -16228,7 +16983,7 @@
     </b:Author>
     <b:LCID>id-ID</b:LCID>
     <b:City>Yogyakarta</b:City>
-    <b:RefOrder>1</b:RefOrder>
+    <b:RefOrder>2</b:RefOrder>
   </b:Source>
   <b:Source>
     <b:Tag>Voj11</b:Tag>
@@ -16257,7 +17012,7 @@
     </b:Author>
     <b:Publisher>Research Gate</b:Publisher>
     <b:URL>https://www.researchgate.net/publication/261094908</b:URL>
-    <b:RefOrder>10</b:RefOrder>
+    <b:RefOrder>11</b:RefOrder>
   </b:Source>
   <b:Source>
     <b:Tag>Ada20</b:Tag>
@@ -16284,7 +17039,7 @@
       </b:Author>
     </b:Author>
     <b:LCID>id-ID</b:LCID>
-    <b:RefOrder>21</b:RefOrder>
+    <b:RefOrder>23</b:RefOrder>
   </b:Source>
   <b:Source>
     <b:Tag>Sar19</b:Tag>
@@ -16310,7 +17065,7 @@
       </b:Author>
     </b:Author>
     <b:LCID>id-ID</b:LCID>
-    <b:RefOrder>22</b:RefOrder>
+    <b:RefOrder>24</b:RefOrder>
   </b:Source>
   <b:Source>
     <b:Tag>Mar16</b:Tag>
@@ -16337,7 +17092,7 @@
     </b:Author>
     <b:LCID>id-ID</b:LCID>
     <b:StateProvince>Jakarta</b:StateProvince>
-    <b:RefOrder>2</b:RefOrder>
+    <b:RefOrder>3</b:RefOrder>
   </b:Source>
   <b:Source>
     <b:Tag>Sok14</b:Tag>
@@ -16368,7 +17123,7 @@
         </b:NameList>
       </b:Author>
     </b:Author>
-    <b:RefOrder>23</b:RefOrder>
+    <b:RefOrder>25</b:RefOrder>
   </b:Source>
   <b:Source>
     <b:Tag>Ari19</b:Tag>
@@ -16399,7 +17154,7 @@
     </b:Author>
     <b:LCID>en-US</b:LCID>
     <b:Month>November</b:Month>
-    <b:RefOrder>24</b:RefOrder>
+    <b:RefOrder>26</b:RefOrder>
   </b:Source>
   <b:Source>
     <b:Tag>Sah13</b:Tag>
@@ -16426,7 +17181,7 @@
         </b:NameList>
       </b:Author>
     </b:Author>
-    <b:RefOrder>25</b:RefOrder>
+    <b:RefOrder>27</b:RefOrder>
   </b:Source>
   <b:Source>
     <b:Tag>Dao19</b:Tag>
@@ -16456,7 +17211,7 @@
         </b:NameList>
       </b:Author>
     </b:Author>
-    <b:RefOrder>26</b:RefOrder>
+    <b:RefOrder>28</b:RefOrder>
   </b:Source>
   <b:Source>
     <b:Tag>Wic02</b:Tag>
@@ -16483,7 +17238,7 @@
     </b:Author>
     <b:Publisher>Research Gate</b:Publisher>
     <b:Month>Descember</b:Month>
-    <b:RefOrder>27</b:RefOrder>
+    <b:RefOrder>29</b:RefOrder>
   </b:Source>
   <b:Source>
     <b:Tag>Nov21</b:Tag>
@@ -16512,7 +17267,7 @@
       </b:Author>
     </b:Author>
     <b:LCID>id-ID</b:LCID>
-    <b:RefOrder>6</b:RefOrder>
+    <b:RefOrder>7</b:RefOrder>
   </b:Source>
   <b:Source>
     <b:Tag>Bag19</b:Tag>
@@ -16537,7 +17292,7 @@
     <b:YearAccessed>2021</b:YearAccessed>
     <b:MonthAccessed>June</b:MonthAccessed>
     <b:DayAccessed>24</b:DayAccessed>
-    <b:RefOrder>28</b:RefOrder>
+    <b:RefOrder>30</b:RefOrder>
   </b:Source>
   <b:Source>
     <b:Tag>Set20</b:Tag>
@@ -16566,7 +17321,7 @@
     <b:Publisher>Universitas Internasional Batam</b:Publisher>
     <b:City>Batam</b:City>
     <b:Month>August</b:Month>
-    <b:RefOrder>29</b:RefOrder>
+    <b:RefOrder>31</b:RefOrder>
   </b:Source>
   <b:Source>
     <b:Tag>Ani19</b:Tag>
@@ -16629,7 +17384,7 @@
     </b:Author>
     <b:Publisher>UIN Sunan Gunung Jati</b:Publisher>
     <b:City>Bandung</b:City>
-    <b:RefOrder>30</b:RefOrder>
+    <b:RefOrder>32</b:RefOrder>
   </b:Source>
   <b:Source>
     <b:Tag>Saf21</b:Tag>
@@ -16654,7 +17409,7 @@
         </b:NameList>
       </b:Author>
     </b:Author>
-    <b:RefOrder>4</b:RefOrder>
+    <b:RefOrder>5</b:RefOrder>
   </b:Source>
   <b:Source>
     <b:Tag>Bay20</b:Tag>
@@ -16677,13 +17432,62 @@
     <b:YearAccessed>2021</b:YearAccessed>
     <b:MonthAccessed>July</b:MonthAccessed>
     <b:DayAccessed>25</b:DayAccessed>
-    <b:RefOrder>9</b:RefOrder>
+    <b:RefOrder>10</b:RefOrder>
+  </b:Source>
+  <b:Source>
+    <b:Tag>Wis20</b:Tag>
+    <b:SourceType>JournalArticle</b:SourceType>
+    <b:Guid>{12B9EDFB-9785-BE41-A299-C0A83A01EBA6}</b:Guid>
+    <b:Title>Performance Comparison of Native Android Application on MVP and MVVM</b:Title>
+    <b:Year>2020</b:Year>
+    <b:JournalName>Advances in Engineering Research</b:JournalName>
+    <b:Volume>198</b:Volume>
+    <b:Pages>276-282</b:Pages>
+    <b:Author>
+      <b:Author>
+        <b:NameList>
+          <b:Person>
+            <b:Last>Wisnuadhi</b:Last>
+            <b:First>Bambang</b:First>
+          </b:Person>
+          <b:Person>
+            <b:Last>Munawar</b:Last>
+            <b:First>Ghifari</b:First>
+          </b:Person>
+          <b:Person>
+            <b:Last>Wahyu</b:Last>
+            <b:First>Ujang</b:First>
+          </b:Person>
+        </b:NameList>
+      </b:Author>
+    </b:Author>
+    <b:RefOrder>1</b:RefOrder>
+  </b:Source>
+  <b:Source>
+    <b:Tag>Tia16</b:Tag>
+    <b:SourceType>Book</b:SourceType>
+    <b:Guid>{9630B090-BD37-0D43-AE92-74AA691BE13F}</b:Guid>
+    <b:Title>A comparison of Android Native App Architecture MVC, MVP and MVVM</b:Title>
+    <b:Year>2016</b:Year>
+    <b:City>Dutch</b:City>
+    <b:Publisher>Eindhoven University of Technology</b:Publisher>
+    <b:Author>
+      <b:Author>
+        <b:NameList>
+          <b:Person>
+            <b:Last>Tian</b:Last>
+            <b:First>Lou</b:First>
+          </b:Person>
+        </b:NameList>
+      </b:Author>
+    </b:Author>
+    <b:RefOrder>13</b:RefOrder>
   </b:Source>
 </b:Sources>
 </file>
 
 <file path=customXml/itemProps1.xml><?xml version="1.0" encoding="utf-8"?>
-<ds:datastoreItem xmlns:ds="http://schemas.openxmlformats.org/officeDocument/2006/customXml" ds:itemID="{E5C34702-9D83-DE46-9C08-80597DDBB493}">
+<ds:datastoreItem xmlns:ds="http://schemas.openxmlformats.org/officeDocument/2006/customXml" ds:itemID="{72EBE5B2-3788-9E43-93A2-EAB8F179F9FB}">
   <ds:schemaRefs>
     <ds:schemaRef ds:uri="http://schemas.openxmlformats.org/officeDocument/2006/bibliography"/>
   </ds:schemaRefs>

</xml_diff>